<commit_message>
9/45 done on task 2
</commit_message>
<xml_diff>
--- a/2. SQL Basics/task2.docx
+++ b/2. SQL Basics/task2.docx
@@ -5,50 +5,150 @@
     <w:p>
       <w:pPr>
         <w:rPr>
-          <w:lang w:val="en-US"/>
-        </w:rPr>
-      </w:pPr>
-      <w:r>
-        <w:rPr>
+          <w:sz w:val="28"/>
+          <w:szCs w:val="28"/>
+          <w:u w:val="single"/>
+          <w:lang w:val="en-US"/>
+        </w:rPr>
+      </w:pPr>
+      <w:r>
+        <w:rPr>
+          <w:b/>
+          <w:bCs/>
+          <w:sz w:val="28"/>
+          <w:szCs w:val="28"/>
+          <w:u w:val="single"/>
           <w:lang w:val="en-US"/>
         </w:rPr>
         <w:t xml:space="preserve">Task 2: SQL </w:t>
       </w:r>
       <w:r>
         <w:rPr>
+          <w:b/>
+          <w:bCs/>
+          <w:sz w:val="28"/>
+          <w:szCs w:val="28"/>
+          <w:u w:val="single"/>
           <w:lang w:val="en-US"/>
         </w:rPr>
         <w:t>Basics</w:t>
       </w:r>
-    </w:p>
-    <w:p>
-      <w:pPr>
-        <w:rPr>
-          <w:lang w:val="en-US"/>
-        </w:rPr>
-      </w:pPr>
-    </w:p>
-    <w:p>
-      <w:pPr>
-        <w:rPr>
-          <w:lang w:val="en-US"/>
-        </w:rPr>
-      </w:pPr>
-      <w:r>
-        <w:rPr>
-          <w:lang w:val="en-US"/>
-        </w:rPr>
-        <w:t>1.</w:t>
-      </w:r>
-    </w:p>
-    <w:p>
-      <w:pPr>
-        <w:rPr>
-          <w:lang w:val="en-US"/>
-        </w:rPr>
-      </w:pPr>
-      <w:r>
-        <w:rPr>
+      <w:r>
+        <w:rPr>
+          <w:b/>
+          <w:bCs/>
+          <w:sz w:val="28"/>
+          <w:szCs w:val="28"/>
+          <w:u w:val="single"/>
+          <w:lang w:val="en-US"/>
+        </w:rPr>
+        <w:t xml:space="preserve"> </w:t>
+      </w:r>
+      <w:r>
+        <w:rPr>
+          <w:sz w:val="28"/>
+          <w:szCs w:val="28"/>
+          <w:u w:val="single"/>
+          <w:lang w:val="en-US"/>
+        </w:rPr>
+        <w:t>(Tuomas Pasanen)</w:t>
+      </w:r>
+    </w:p>
+    <w:p>
+      <w:pPr>
+        <w:rPr>
+          <w:lang w:val="en-US"/>
+        </w:rPr>
+      </w:pPr>
+      <w:r>
+        <w:rPr>
+          <w:lang w:val="en-US"/>
+        </w:rPr>
+        <w:t>This exercise just simply has pictures of the commands</w:t>
+      </w:r>
+      <w:r>
+        <w:rPr>
+          <w:lang w:val="en-US"/>
+        </w:rPr>
+        <w:t>, under the specified task</w:t>
+      </w:r>
+      <w:r>
+        <w:rPr>
+          <w:lang w:val="en-US"/>
+        </w:rPr>
+        <w:t>.</w:t>
+      </w:r>
+      <w:r>
+        <w:rPr>
+          <w:lang w:val="en-US"/>
+        </w:rPr>
+        <w:t xml:space="preserve"> Database is the</w:t>
+      </w:r>
+      <w:r>
+        <w:rPr>
+          <w:lang w:val="en-US"/>
+        </w:rPr>
+        <w:t xml:space="preserve"> same</w:t>
+      </w:r>
+      <w:r>
+        <w:rPr>
+          <w:lang w:val="en-US"/>
+        </w:rPr>
+        <w:t xml:space="preserve"> one </w:t>
+      </w:r>
+      <w:r>
+        <w:rPr>
+          <w:lang w:val="en-US"/>
+        </w:rPr>
+        <w:t>detailed</w:t>
+      </w:r>
+      <w:r>
+        <w:rPr>
+          <w:lang w:val="en-US"/>
+        </w:rPr>
+        <w:t xml:space="preserve"> in task 1</w:t>
+      </w:r>
+      <w:r>
+        <w:rPr>
+          <w:lang w:val="en-US"/>
+        </w:rPr>
+        <w:t>.</w:t>
+      </w:r>
+    </w:p>
+    <w:p>
+      <w:pPr>
+        <w:rPr>
+          <w:lang w:val="en-US"/>
+        </w:rPr>
+      </w:pPr>
+    </w:p>
+    <w:p>
+      <w:pPr>
+        <w:pStyle w:val="ListParagraph"/>
+        <w:numPr>
+          <w:ilvl w:val="0"/>
+          <w:numId w:val="1"/>
+        </w:numPr>
+        <w:rPr>
+          <w:lang w:val="en-US"/>
+        </w:rPr>
+      </w:pPr>
+      <w:r>
+        <w:rPr>
+          <w:lang w:val="en-US"/>
+        </w:rPr>
+        <w:t>Write a SQL statement to display columns name and commission for all the salesmen.</w:t>
+      </w:r>
+    </w:p>
+    <w:p>
+      <w:pPr>
+        <w:rPr>
+          <w:lang w:val="en-US"/>
+        </w:rPr>
+      </w:pPr>
+      <w:r>
+        <w:rPr>
+          <w:noProof/>
           <w:lang w:val="en-US"/>
         </w:rPr>
         <w:drawing>
@@ -67,7 +167,7 @@
                     <pic:cNvPicPr/>
                   </pic:nvPicPr>
                   <pic:blipFill>
-                    <a:blip r:embed="rId4"/>
+                    <a:blip r:embed="rId5"/>
                     <a:stretch>
                       <a:fillRect/>
                     </a:stretch>
@@ -100,15 +200,48 @@
         </w:rPr>
         <w:t xml:space="preserve">2. </w:t>
       </w:r>
-    </w:p>
-    <w:p>
-      <w:pPr>
-        <w:rPr>
-          <w:lang w:val="en-US"/>
-        </w:rPr>
-      </w:pPr>
-      <w:r>
-        <w:rPr>
+      <w:r>
+        <w:rPr>
+          <w:lang w:val="en-US"/>
+        </w:rPr>
+        <w:t>F</w:t>
+      </w:r>
+      <w:r>
+        <w:rPr>
+          <w:lang w:val="en-US"/>
+        </w:rPr>
+        <w:t xml:space="preserve">ind the salespeople who lives in the </w:t>
+      </w:r>
+      <w:proofErr w:type="gramStart"/>
+      <w:r>
+        <w:rPr>
+          <w:lang w:val="en-US"/>
+        </w:rPr>
+        <w:t>City</w:t>
+      </w:r>
+      <w:proofErr w:type="gramEnd"/>
+      <w:r>
+        <w:rPr>
+          <w:lang w:val="en-US"/>
+        </w:rPr>
+        <w:t xml:space="preserve"> of 'Paris'. Return salesperson's name, city</w:t>
+      </w:r>
+      <w:r>
+        <w:rPr>
+          <w:lang w:val="en-US"/>
+        </w:rPr>
+        <w:t>.</w:t>
+      </w:r>
+    </w:p>
+    <w:p>
+      <w:pPr>
+        <w:rPr>
+          <w:lang w:val="en-US"/>
+        </w:rPr>
+      </w:pPr>
+      <w:r>
+        <w:rPr>
+          <w:noProof/>
           <w:lang w:val="en-US"/>
         </w:rPr>
         <w:drawing>
@@ -127,7 +260,7 @@
                     <pic:cNvPicPr/>
                   </pic:nvPicPr>
                   <pic:blipFill>
-                    <a:blip r:embed="rId5"/>
+                    <a:blip r:embed="rId6"/>
                     <a:stretch>
                       <a:fillRect/>
                     </a:stretch>
@@ -160,15 +293,49 @@
         </w:rPr>
         <w:t xml:space="preserve">3. </w:t>
       </w:r>
-    </w:p>
-    <w:p>
-      <w:pPr>
-        <w:rPr>
-          <w:lang w:val="en-US"/>
-        </w:rPr>
-      </w:pPr>
-      <w:r>
-        <w:rPr>
+      <w:r>
+        <w:rPr>
+          <w:lang w:val="en-US"/>
+        </w:rPr>
+        <w:t xml:space="preserve"> </w:t>
+      </w:r>
+      <w:r>
+        <w:rPr>
+          <w:lang w:val="en-US"/>
+        </w:rPr>
+        <w:t xml:space="preserve">Find the details of all employees whose name includes ‘James’ or ‘Adam’. Return </w:t>
+      </w:r>
+    </w:p>
+    <w:p>
+      <w:pPr>
+        <w:rPr>
+          <w:lang w:val="en-US"/>
+        </w:rPr>
+      </w:pPr>
+      <w:proofErr w:type="spellStart"/>
+      <w:r>
+        <w:rPr>
+          <w:lang w:val="en-US"/>
+        </w:rPr>
+        <w:t>salesman_id</w:t>
+      </w:r>
+      <w:proofErr w:type="spellEnd"/>
+      <w:r>
+        <w:rPr>
+          <w:lang w:val="en-US"/>
+        </w:rPr>
+        <w:t>, name.</w:t>
+      </w:r>
+    </w:p>
+    <w:p>
+      <w:pPr>
+        <w:rPr>
+          <w:lang w:val="en-US"/>
+        </w:rPr>
+      </w:pPr>
+      <w:r>
+        <w:rPr>
+          <w:noProof/>
           <w:lang w:val="en-US"/>
         </w:rPr>
         <w:drawing>
@@ -187,7 +354,7 @@
                     <pic:cNvPicPr/>
                   </pic:nvPicPr>
                   <pic:blipFill>
-                    <a:blip r:embed="rId6"/>
+                    <a:blip r:embed="rId7"/>
                     <a:stretch>
                       <a:fillRect/>
                     </a:stretch>
@@ -220,15 +387,75 @@
         </w:rPr>
         <w:t>4.</w:t>
       </w:r>
-    </w:p>
-    <w:p>
-      <w:pPr>
-        <w:rPr>
-          <w:lang w:val="en-US"/>
-        </w:rPr>
-      </w:pPr>
-      <w:r>
-        <w:rPr>
+      <w:r>
+        <w:rPr>
+          <w:lang w:val="en-US"/>
+        </w:rPr>
+        <w:t xml:space="preserve"> </w:t>
+      </w:r>
+      <w:r>
+        <w:rPr>
+          <w:lang w:val="en-US"/>
+        </w:rPr>
+        <w:t xml:space="preserve">Find the details of those salespeople whose name starts with any letter within 'A' and 'L' </w:t>
+      </w:r>
+    </w:p>
+    <w:p>
+      <w:pPr>
+        <w:rPr>
+          <w:lang w:val="en-US"/>
+        </w:rPr>
+      </w:pPr>
+      <w:r>
+        <w:rPr>
+          <w:lang w:val="en-US"/>
+        </w:rPr>
+        <w:t>(</w:t>
+      </w:r>
+      <w:proofErr w:type="gramStart"/>
+      <w:r>
+        <w:rPr>
+          <w:lang w:val="en-US"/>
+        </w:rPr>
+        <w:t>not</w:t>
+      </w:r>
+      <w:proofErr w:type="gramEnd"/>
+      <w:r>
+        <w:rPr>
+          <w:lang w:val="en-US"/>
+        </w:rPr>
+        <w:t xml:space="preserve"> inclusive). Return </w:t>
+      </w:r>
+      <w:proofErr w:type="spellStart"/>
+      <w:r>
+        <w:rPr>
+          <w:lang w:val="en-US"/>
+        </w:rPr>
+        <w:t>salesman_id</w:t>
+      </w:r>
+      <w:proofErr w:type="spellEnd"/>
+      <w:r>
+        <w:rPr>
+          <w:lang w:val="en-US"/>
+        </w:rPr>
+        <w:t>, name, city, commission</w:t>
+      </w:r>
+      <w:r>
+        <w:rPr>
+          <w:lang w:val="en-US"/>
+        </w:rPr>
+        <w:t>.</w:t>
+      </w:r>
+    </w:p>
+    <w:p>
+      <w:pPr>
+        <w:rPr>
+          <w:lang w:val="en-US"/>
+        </w:rPr>
+      </w:pPr>
+      <w:r>
+        <w:rPr>
+          <w:noProof/>
           <w:lang w:val="en-US"/>
         </w:rPr>
         <w:drawing>
@@ -247,7 +474,7 @@
                     <pic:cNvPicPr/>
                   </pic:nvPicPr>
                   <pic:blipFill>
-                    <a:blip r:embed="rId7"/>
+                    <a:blip r:embed="rId8"/>
                     <a:stretch>
                       <a:fillRect/>
                     </a:stretch>
@@ -280,15 +507,35 @@
         </w:rPr>
         <w:t xml:space="preserve">5. </w:t>
       </w:r>
-    </w:p>
-    <w:p>
-      <w:pPr>
-        <w:rPr>
-          <w:lang w:val="en-US"/>
-        </w:rPr>
-      </w:pPr>
-      <w:r>
-        <w:rPr>
+      <w:r>
+        <w:rPr>
+          <w:lang w:val="en-US"/>
+        </w:rPr>
+        <w:t xml:space="preserve">Find those salesmen whose commission is greater than or equal to 0.13. Return name, </w:t>
+      </w:r>
+    </w:p>
+    <w:p>
+      <w:pPr>
+        <w:rPr>
+          <w:lang w:val="en-US"/>
+        </w:rPr>
+      </w:pPr>
+      <w:r>
+        <w:rPr>
+          <w:lang w:val="en-US"/>
+        </w:rPr>
+        <w:t>commission.</w:t>
+      </w:r>
+    </w:p>
+    <w:p>
+      <w:pPr>
+        <w:rPr>
+          <w:lang w:val="en-US"/>
+        </w:rPr>
+      </w:pPr>
+      <w:r>
+        <w:rPr>
+          <w:noProof/>
           <w:lang w:val="en-US"/>
         </w:rPr>
         <w:lastRenderedPageBreak/>
@@ -308,7 +555,7 @@
                     <pic:cNvPicPr/>
                   </pic:nvPicPr>
                   <pic:blipFill>
-                    <a:blip r:embed="rId8"/>
+                    <a:blip r:embed="rId9"/>
                     <a:stretch>
                       <a:fillRect/>
                     </a:stretch>
@@ -329,6 +576,393 @@
         </w:drawing>
       </w:r>
     </w:p>
+    <w:p>
+      <w:pPr>
+        <w:rPr>
+          <w:lang w:val="en-US"/>
+        </w:rPr>
+      </w:pPr>
+      <w:r>
+        <w:rPr>
+          <w:lang w:val="en-US"/>
+        </w:rPr>
+        <w:t xml:space="preserve">6. </w:t>
+      </w:r>
+      <w:r>
+        <w:rPr>
+          <w:lang w:val="en-US"/>
+        </w:rPr>
+        <w:t xml:space="preserve">Find the orders, which are delivered by a salesperson of ID. 5001. Return </w:t>
+      </w:r>
+      <w:proofErr w:type="spellStart"/>
+      <w:r>
+        <w:rPr>
+          <w:lang w:val="en-US"/>
+        </w:rPr>
+        <w:t>ord_no</w:t>
+      </w:r>
+      <w:proofErr w:type="spellEnd"/>
+      <w:r>
+        <w:rPr>
+          <w:lang w:val="en-US"/>
+        </w:rPr>
+        <w:t xml:space="preserve">, </w:t>
+      </w:r>
+    </w:p>
+    <w:p>
+      <w:pPr>
+        <w:rPr>
+          <w:lang w:val="en-US"/>
+        </w:rPr>
+      </w:pPr>
+      <w:proofErr w:type="spellStart"/>
+      <w:r>
+        <w:rPr>
+          <w:lang w:val="en-US"/>
+        </w:rPr>
+        <w:t>ord_date</w:t>
+      </w:r>
+      <w:proofErr w:type="spellEnd"/>
+      <w:r>
+        <w:rPr>
+          <w:lang w:val="en-US"/>
+        </w:rPr>
+        <w:t xml:space="preserve">, </w:t>
+      </w:r>
+      <w:proofErr w:type="spellStart"/>
+      <w:r>
+        <w:rPr>
+          <w:lang w:val="en-US"/>
+        </w:rPr>
+        <w:t>purch_amt</w:t>
+      </w:r>
+      <w:proofErr w:type="spellEnd"/>
+    </w:p>
+    <w:p>
+      <w:pPr>
+        <w:rPr>
+          <w:lang w:val="en-US"/>
+        </w:rPr>
+      </w:pPr>
+      <w:r>
+        <w:rPr>
+          <w:lang w:val="en-US"/>
+        </w:rPr>
+        <w:drawing>
+          <wp:inline distT="0" distB="0" distL="0" distR="0" wp14:anchorId="6F4BE3C5" wp14:editId="0A3F03F6">
+            <wp:extent cx="5731510" cy="1238250"/>
+            <wp:effectExtent l="0" t="0" r="2540" b="0"/>
+            <wp:docPr id="6" name="Picture 6" descr="Text&#10;&#10;Description automatically generated"/>
+            <wp:cNvGraphicFramePr>
+              <a:graphicFrameLocks xmlns:a="http://schemas.openxmlformats.org/drawingml/2006/main" noChangeAspect="1"/>
+            </wp:cNvGraphicFramePr>
+            <a:graphic xmlns:a="http://schemas.openxmlformats.org/drawingml/2006/main">
+              <a:graphicData uri="http://schemas.openxmlformats.org/drawingml/2006/picture">
+                <pic:pic xmlns:pic="http://schemas.openxmlformats.org/drawingml/2006/picture">
+                  <pic:nvPicPr>
+                    <pic:cNvPr id="6" name="Picture 6" descr="Text&#10;&#10;Description automatically generated"/>
+                    <pic:cNvPicPr/>
+                  </pic:nvPicPr>
+                  <pic:blipFill>
+                    <a:blip r:embed="rId10"/>
+                    <a:stretch>
+                      <a:fillRect/>
+                    </a:stretch>
+                  </pic:blipFill>
+                  <pic:spPr>
+                    <a:xfrm>
+                      <a:off x="0" y="0"/>
+                      <a:ext cx="5731510" cy="1238250"/>
+                    </a:xfrm>
+                    <a:prstGeom prst="rect">
+                      <a:avLst/>
+                    </a:prstGeom>
+                  </pic:spPr>
+                </pic:pic>
+              </a:graphicData>
+            </a:graphic>
+          </wp:inline>
+        </w:drawing>
+      </w:r>
+    </w:p>
+    <w:p>
+      <w:r>
+        <w:rPr>
+          <w:lang w:val="en-US"/>
+        </w:rPr>
+        <w:t xml:space="preserve">7. </w:t>
+      </w:r>
+      <w:r>
+        <w:t xml:space="preserve">Find the orders, which are delivered by a salesperson of ID. 5001 and </w:t>
+      </w:r>
+      <w:proofErr w:type="spellStart"/>
+      <w:r>
+        <w:t>purchace</w:t>
+      </w:r>
+      <w:proofErr w:type="spellEnd"/>
+      <w:r>
+        <w:t xml:space="preserve"> amount is more than 1000. Return </w:t>
+      </w:r>
+      <w:proofErr w:type="spellStart"/>
+      <w:r>
+        <w:t>ord_no</w:t>
+      </w:r>
+      <w:proofErr w:type="spellEnd"/>
+      <w:r>
+        <w:t xml:space="preserve">, </w:t>
+      </w:r>
+      <w:proofErr w:type="spellStart"/>
+      <w:r>
+        <w:t>ord_date</w:t>
+      </w:r>
+      <w:proofErr w:type="spellEnd"/>
+      <w:r>
+        <w:t xml:space="preserve">, </w:t>
+      </w:r>
+      <w:proofErr w:type="spellStart"/>
+      <w:r>
+        <w:t>purch_amt</w:t>
+      </w:r>
+      <w:proofErr w:type="spellEnd"/>
+    </w:p>
+    <w:p>
+      <w:pPr>
+        <w:rPr>
+          <w:lang w:val="en-US"/>
+        </w:rPr>
+      </w:pPr>
+      <w:r>
+        <w:rPr>
+          <w:lang w:val="en-US"/>
+        </w:rPr>
+        <w:drawing>
+          <wp:inline distT="0" distB="0" distL="0" distR="0" wp14:anchorId="4BC5E24C" wp14:editId="66E18902">
+            <wp:extent cx="5731510" cy="876935"/>
+            <wp:effectExtent l="0" t="0" r="2540" b="0"/>
+            <wp:docPr id="7" name="Picture 7" descr="Text&#10;&#10;Description automatically generated"/>
+            <wp:cNvGraphicFramePr>
+              <a:graphicFrameLocks xmlns:a="http://schemas.openxmlformats.org/drawingml/2006/main" noChangeAspect="1"/>
+            </wp:cNvGraphicFramePr>
+            <a:graphic xmlns:a="http://schemas.openxmlformats.org/drawingml/2006/main">
+              <a:graphicData uri="http://schemas.openxmlformats.org/drawingml/2006/picture">
+                <pic:pic xmlns:pic="http://schemas.openxmlformats.org/drawingml/2006/picture">
+                  <pic:nvPicPr>
+                    <pic:cNvPr id="7" name="Picture 7" descr="Text&#10;&#10;Description automatically generated"/>
+                    <pic:cNvPicPr/>
+                  </pic:nvPicPr>
+                  <pic:blipFill>
+                    <a:blip r:embed="rId11"/>
+                    <a:stretch>
+                      <a:fillRect/>
+                    </a:stretch>
+                  </pic:blipFill>
+                  <pic:spPr>
+                    <a:xfrm>
+                      <a:off x="0" y="0"/>
+                      <a:ext cx="5731510" cy="876935"/>
+                    </a:xfrm>
+                    <a:prstGeom prst="rect">
+                      <a:avLst/>
+                    </a:prstGeom>
+                  </pic:spPr>
+                </pic:pic>
+              </a:graphicData>
+            </a:graphic>
+          </wp:inline>
+        </w:drawing>
+      </w:r>
+    </w:p>
+    <w:p>
+      <w:pPr>
+        <w:rPr>
+          <w:lang w:val="en-US"/>
+        </w:rPr>
+      </w:pPr>
+      <w:r>
+        <w:rPr>
+          <w:lang w:val="en-US"/>
+        </w:rPr>
+        <w:t xml:space="preserve">8. </w:t>
+      </w:r>
+      <w:r>
+        <w:t xml:space="preserve">Find the products whose price is in the range 1000 to 4000. Begin and end values are included. Return </w:t>
+      </w:r>
+      <w:proofErr w:type="spellStart"/>
+      <w:r>
+        <w:t>ord_no</w:t>
+      </w:r>
+      <w:proofErr w:type="spellEnd"/>
+      <w:r>
+        <w:t xml:space="preserve">, </w:t>
+      </w:r>
+      <w:proofErr w:type="spellStart"/>
+      <w:r>
+        <w:t>ord_date</w:t>
+      </w:r>
+      <w:proofErr w:type="spellEnd"/>
+      <w:r>
+        <w:t xml:space="preserve">, </w:t>
+      </w:r>
+      <w:proofErr w:type="spellStart"/>
+      <w:r>
+        <w:t>purch_amt</w:t>
+      </w:r>
+      <w:proofErr w:type="spellEnd"/>
+      <w:r>
+        <w:rPr>
+          <w:lang w:val="en-US"/>
+        </w:rPr>
+        <w:t>.</w:t>
+      </w:r>
+    </w:p>
+    <w:p>
+      <w:pPr>
+        <w:rPr>
+          <w:lang w:val="en-US"/>
+        </w:rPr>
+      </w:pPr>
+      <w:r>
+        <w:rPr>
+          <w:lang w:val="en-US"/>
+        </w:rPr>
+        <w:drawing>
+          <wp:inline distT="0" distB="0" distL="0" distR="0" wp14:anchorId="32F949B1" wp14:editId="3923F816">
+            <wp:extent cx="5731510" cy="1091565"/>
+            <wp:effectExtent l="0" t="0" r="2540" b="0"/>
+            <wp:docPr id="8" name="Picture 8" descr="Text&#10;&#10;Description automatically generated"/>
+            <wp:cNvGraphicFramePr>
+              <a:graphicFrameLocks xmlns:a="http://schemas.openxmlformats.org/drawingml/2006/main" noChangeAspect="1"/>
+            </wp:cNvGraphicFramePr>
+            <a:graphic xmlns:a="http://schemas.openxmlformats.org/drawingml/2006/main">
+              <a:graphicData uri="http://schemas.openxmlformats.org/drawingml/2006/picture">
+                <pic:pic xmlns:pic="http://schemas.openxmlformats.org/drawingml/2006/picture">
+                  <pic:nvPicPr>
+                    <pic:cNvPr id="8" name="Picture 8" descr="Text&#10;&#10;Description automatically generated"/>
+                    <pic:cNvPicPr/>
+                  </pic:nvPicPr>
+                  <pic:blipFill>
+                    <a:blip r:embed="rId12"/>
+                    <a:stretch>
+                      <a:fillRect/>
+                    </a:stretch>
+                  </pic:blipFill>
+                  <pic:spPr>
+                    <a:xfrm>
+                      <a:off x="0" y="0"/>
+                      <a:ext cx="5731510" cy="1091565"/>
+                    </a:xfrm>
+                    <a:prstGeom prst="rect">
+                      <a:avLst/>
+                    </a:prstGeom>
+                  </pic:spPr>
+                </pic:pic>
+              </a:graphicData>
+            </a:graphic>
+          </wp:inline>
+        </w:drawing>
+      </w:r>
+    </w:p>
+    <w:p>
+      <w:r>
+        <w:rPr>
+          <w:lang w:val="en-US"/>
+        </w:rPr>
+        <w:t xml:space="preserve">9. </w:t>
+      </w:r>
+      <w:r>
+        <w:t xml:space="preserve">Write a SQL query to find all the orders which purchase amount is less than 500€ and done before October 2012 or which purchase amount is greater than 2000 and done in October 2012. Return </w:t>
+      </w:r>
+      <w:proofErr w:type="spellStart"/>
+      <w:r>
+        <w:t>ord_no</w:t>
+      </w:r>
+      <w:proofErr w:type="spellEnd"/>
+      <w:r>
+        <w:t xml:space="preserve">, </w:t>
+      </w:r>
+      <w:proofErr w:type="spellStart"/>
+      <w:r>
+        <w:t>purch_amt</w:t>
+      </w:r>
+      <w:proofErr w:type="spellEnd"/>
+      <w:r>
+        <w:t xml:space="preserve">, </w:t>
+      </w:r>
+      <w:proofErr w:type="spellStart"/>
+      <w:r>
+        <w:t>ord_date</w:t>
+      </w:r>
+      <w:proofErr w:type="spellEnd"/>
+      <w:r>
+        <w:t>.</w:t>
+      </w:r>
+    </w:p>
+    <w:p>
+      <w:pPr>
+        <w:rPr>
+          <w:lang w:val="en-US"/>
+        </w:rPr>
+      </w:pPr>
+      <w:r>
+        <w:rPr>
+          <w:lang w:val="en-US"/>
+        </w:rPr>
+        <w:lastRenderedPageBreak/>
+        <w:drawing>
+          <wp:inline distT="0" distB="0" distL="0" distR="0" wp14:anchorId="0D8CCD95" wp14:editId="14013EA1">
+            <wp:extent cx="4320540" cy="1619365"/>
+            <wp:effectExtent l="0" t="0" r="3810" b="0"/>
+            <wp:docPr id="10" name="Picture 10" descr="Text&#10;&#10;Description automatically generated"/>
+            <wp:cNvGraphicFramePr>
+              <a:graphicFrameLocks xmlns:a="http://schemas.openxmlformats.org/drawingml/2006/main" noChangeAspect="1"/>
+            </wp:cNvGraphicFramePr>
+            <a:graphic xmlns:a="http://schemas.openxmlformats.org/drawingml/2006/main">
+              <a:graphicData uri="http://schemas.openxmlformats.org/drawingml/2006/picture">
+                <pic:pic xmlns:pic="http://schemas.openxmlformats.org/drawingml/2006/picture">
+                  <pic:nvPicPr>
+                    <pic:cNvPr id="10" name="Picture 10" descr="Text&#10;&#10;Description automatically generated"/>
+                    <pic:cNvPicPr/>
+                  </pic:nvPicPr>
+                  <pic:blipFill>
+                    <a:blip r:embed="rId13"/>
+                    <a:stretch>
+                      <a:fillRect/>
+                    </a:stretch>
+                  </pic:blipFill>
+                  <pic:spPr>
+                    <a:xfrm>
+                      <a:off x="0" y="0"/>
+                      <a:ext cx="4330455" cy="1623081"/>
+                    </a:xfrm>
+                    <a:prstGeom prst="rect">
+                      <a:avLst/>
+                    </a:prstGeom>
+                  </pic:spPr>
+                </pic:pic>
+              </a:graphicData>
+            </a:graphic>
+          </wp:inline>
+        </w:drawing>
+      </w:r>
+    </w:p>
+    <w:p>
+      <w:r>
+        <w:rPr>
+          <w:lang w:val="en-US"/>
+        </w:rPr>
+        <w:t xml:space="preserve">10. </w:t>
+      </w:r>
+      <w:r>
+        <w:t>Update salesman whose id is 5007 name to be Paul White and his city to London.</w:t>
+      </w:r>
+    </w:p>
+    <w:p>
+      <w:pPr>
+        <w:rPr>
+          <w:lang w:val="en-US"/>
+        </w:rPr>
+      </w:pPr>
+    </w:p>
     <w:sectPr>
       <w:pgSz w:w="11906" w:h="16838"/>
       <w:pgMar w:top="1440" w:right="1440" w:bottom="1440" w:left="1440" w:header="708" w:footer="708" w:gutter="0"/>
@@ -337,6 +971,103 @@
     </w:sectPr>
   </w:body>
 </w:document>
+</file>
+
+<file path=word/numbering.xml><?xml version="1.0" encoding="utf-8"?>
+<w:numbering xmlns:wpc="http://schemas.microsoft.com/office/word/2010/wordprocessingCanvas" xmlns:cx="http://schemas.microsoft.com/office/drawing/2014/chartex" xmlns:cx1="http://schemas.microsoft.com/office/drawing/2015/9/8/chartex" xmlns:cx2="http://schemas.microsoft.com/office/drawing/2015/10/21/chartex" xmlns:cx3="http://schemas.microsoft.com/office/drawing/2016/5/9/chartex" xmlns:cx4="http://schemas.microsoft.com/office/drawing/2016/5/10/chartex" xmlns:cx5="http://schemas.microsoft.com/office/drawing/2016/5/11/chartex" xmlns:cx6="http://schemas.microsoft.com/office/drawing/2016/5/12/chartex" xmlns:cx7="http://schemas.microsoft.com/office/drawing/2016/5/13/chartex" xmlns:cx8="http://schemas.microsoft.com/office/drawing/2016/5/14/chartex" xmlns:mc="http://schemas.openxmlformats.org/markup-compatibility/2006" xmlns:aink="http://schemas.microsoft.com/office/drawing/2016/ink" xmlns:am3d="http://schemas.microsoft.com/office/drawing/2017/model3d" xmlns:o="urn:schemas-microsoft-com:office:office" xmlns:oel="http://schemas.microsoft.com/office/2019/extlst" xmlns:r="http://schemas.openxmlformats.org/officeDocument/2006/relationships" xmlns:m="http://schemas.openxmlformats.org/officeDocument/2006/math" xmlns:v="urn:schemas-microsoft-com:vml" xmlns:wp14="http://schemas.microsoft.com/office/word/2010/wordprocessingDrawing" xmlns:wp="http://schemas.openxmlformats.org/drawingml/2006/wordprocessingDrawing" xmlns:w10="urn:schemas-microsoft-com:office:word" xmlns:w="http://schemas.openxmlformats.org/wordprocessingml/2006/main" xmlns:w14="http://schemas.microsoft.com/office/word/2010/wordml" xmlns:w15="http://schemas.microsoft.com/office/word/2012/wordml" xmlns:w16cex="http://schemas.microsoft.com/office/word/2018/wordml/cex" xmlns:w16cid="http://schemas.microsoft.com/office/word/2016/wordml/cid" xmlns:w16="http://schemas.microsoft.com/office/word/2018/wordml" xmlns:w16sdtdh="http://schemas.microsoft.com/office/word/2020/wordml/sdtdatahash" xmlns:w16se="http://schemas.microsoft.com/office/word/2015/wordml/symex" xmlns:wpg="http://schemas.microsoft.com/office/word/2010/wordprocessingGroup" xmlns:wpi="http://schemas.microsoft.com/office/word/2010/wordprocessingInk" xmlns:wne="http://schemas.microsoft.com/office/word/2006/wordml" xmlns:wps="http://schemas.microsoft.com/office/word/2010/wordprocessingShape" mc:Ignorable="w14 w15 w16se w16cid w16 w16cex w16sdtdh wp14">
+  <w:abstractNum w:abstractNumId="0" w15:restartNumberingAfterBreak="0">
+    <w:nsid w:val="491315BF"/>
+    <w:multiLevelType w:val="hybridMultilevel"/>
+    <w:tmpl w:val="73BA3A60"/>
+    <w:lvl w:ilvl="0" w:tplc="15D262CA">
+      <w:start w:val="1"/>
+      <w:numFmt w:val="decimal"/>
+      <w:lvlText w:val="%1."/>
+      <w:lvlJc w:val="left"/>
+      <w:pPr>
+        <w:ind w:left="720" w:hanging="360"/>
+      </w:pPr>
+      <w:rPr>
+        <w:rFonts w:hint="default"/>
+      </w:rPr>
+    </w:lvl>
+    <w:lvl w:ilvl="1" w:tplc="20000019" w:tentative="1">
+      <w:start w:val="1"/>
+      <w:numFmt w:val="lowerLetter"/>
+      <w:lvlText w:val="%2."/>
+      <w:lvlJc w:val="left"/>
+      <w:pPr>
+        <w:ind w:left="1440" w:hanging="360"/>
+      </w:pPr>
+    </w:lvl>
+    <w:lvl w:ilvl="2" w:tplc="2000001B" w:tentative="1">
+      <w:start w:val="1"/>
+      <w:numFmt w:val="lowerRoman"/>
+      <w:lvlText w:val="%3."/>
+      <w:lvlJc w:val="right"/>
+      <w:pPr>
+        <w:ind w:left="2160" w:hanging="180"/>
+      </w:pPr>
+    </w:lvl>
+    <w:lvl w:ilvl="3" w:tplc="2000000F" w:tentative="1">
+      <w:start w:val="1"/>
+      <w:numFmt w:val="decimal"/>
+      <w:lvlText w:val="%4."/>
+      <w:lvlJc w:val="left"/>
+      <w:pPr>
+        <w:ind w:left="2880" w:hanging="360"/>
+      </w:pPr>
+    </w:lvl>
+    <w:lvl w:ilvl="4" w:tplc="20000019" w:tentative="1">
+      <w:start w:val="1"/>
+      <w:numFmt w:val="lowerLetter"/>
+      <w:lvlText w:val="%5."/>
+      <w:lvlJc w:val="left"/>
+      <w:pPr>
+        <w:ind w:left="3600" w:hanging="360"/>
+      </w:pPr>
+    </w:lvl>
+    <w:lvl w:ilvl="5" w:tplc="2000001B" w:tentative="1">
+      <w:start w:val="1"/>
+      <w:numFmt w:val="lowerRoman"/>
+      <w:lvlText w:val="%6."/>
+      <w:lvlJc w:val="right"/>
+      <w:pPr>
+        <w:ind w:left="4320" w:hanging="180"/>
+      </w:pPr>
+    </w:lvl>
+    <w:lvl w:ilvl="6" w:tplc="2000000F" w:tentative="1">
+      <w:start w:val="1"/>
+      <w:numFmt w:val="decimal"/>
+      <w:lvlText w:val="%7."/>
+      <w:lvlJc w:val="left"/>
+      <w:pPr>
+        <w:ind w:left="5040" w:hanging="360"/>
+      </w:pPr>
+    </w:lvl>
+    <w:lvl w:ilvl="7" w:tplc="20000019" w:tentative="1">
+      <w:start w:val="1"/>
+      <w:numFmt w:val="lowerLetter"/>
+      <w:lvlText w:val="%8."/>
+      <w:lvlJc w:val="left"/>
+      <w:pPr>
+        <w:ind w:left="5760" w:hanging="360"/>
+      </w:pPr>
+    </w:lvl>
+    <w:lvl w:ilvl="8" w:tplc="2000001B" w:tentative="1">
+      <w:start w:val="1"/>
+      <w:numFmt w:val="lowerRoman"/>
+      <w:lvlText w:val="%9."/>
+      <w:lvlJc w:val="right"/>
+      <w:pPr>
+        <w:ind w:left="6480" w:hanging="180"/>
+      </w:pPr>
+    </w:lvl>
+  </w:abstractNum>
+  <w:num w:numId="1" w16cid:durableId="1700161316">
+    <w:abstractNumId w:val="0"/>
+  </w:num>
+</w:numbering>
 </file>
 
 <file path=word/styles.xml><?xml version="1.0" encoding="utf-8"?>
@@ -765,6 +1496,17 @@
     <w:semiHidden/>
     <w:unhideWhenUsed/>
   </w:style>
+  <w:style w:type="paragraph" w:styleId="ListParagraph">
+    <w:name w:val="List Paragraph"/>
+    <w:basedOn w:val="Normal"/>
+    <w:uiPriority w:val="34"/>
+    <w:qFormat/>
+    <w:rsid w:val="00E71424"/>
+    <w:pPr>
+      <w:ind w:left="720"/>
+      <w:contextualSpacing/>
+    </w:pPr>
+  </w:style>
 </w:styles>
 </file>
 

</xml_diff>

<commit_message>
28/45 done in task 2
</commit_message>
<xml_diff>
--- a/2. SQL Basics/task2.docx
+++ b/2. SQL Basics/task2.docx
@@ -646,6 +646,7 @@
       </w:pPr>
       <w:r>
         <w:rPr>
+          <w:noProof/>
           <w:lang w:val="en-US"/>
         </w:rPr>
         <w:drawing>
@@ -733,6 +734,7 @@
       </w:pPr>
       <w:r>
         <w:rPr>
+          <w:noProof/>
           <w:lang w:val="en-US"/>
         </w:rPr>
         <w:drawing>
@@ -823,6 +825,7 @@
       </w:pPr>
       <w:r>
         <w:rPr>
+          <w:noProof/>
           <w:lang w:val="en-US"/>
         </w:rPr>
         <w:drawing>
@@ -905,6 +908,7 @@
       </w:pPr>
       <w:r>
         <w:rPr>
+          <w:noProof/>
           <w:lang w:val="en-US"/>
         </w:rPr>
         <w:lastRenderedPageBreak/>
@@ -954,6 +958,1848 @@
       </w:r>
       <w:r>
         <w:t>Update salesman whose id is 5007 name to be Paul White and his city to London.</w:t>
+      </w:r>
+    </w:p>
+    <w:p>
+      <w:r>
+        <w:drawing>
+          <wp:inline distT="0" distB="0" distL="0" distR="0" wp14:anchorId="38EA728C" wp14:editId="492445C2">
+            <wp:extent cx="3566160" cy="2346347"/>
+            <wp:effectExtent l="0" t="0" r="0" b="0"/>
+            <wp:docPr id="9" name="Picture 9" descr="Graphical user interface, text&#10;&#10;Description automatically generated"/>
+            <wp:cNvGraphicFramePr>
+              <a:graphicFrameLocks xmlns:a="http://schemas.openxmlformats.org/drawingml/2006/main" noChangeAspect="1"/>
+            </wp:cNvGraphicFramePr>
+            <a:graphic xmlns:a="http://schemas.openxmlformats.org/drawingml/2006/main">
+              <a:graphicData uri="http://schemas.openxmlformats.org/drawingml/2006/picture">
+                <pic:pic xmlns:pic="http://schemas.openxmlformats.org/drawingml/2006/picture">
+                  <pic:nvPicPr>
+                    <pic:cNvPr id="9" name="Picture 9" descr="Graphical user interface, text&#10;&#10;Description automatically generated"/>
+                    <pic:cNvPicPr/>
+                  </pic:nvPicPr>
+                  <pic:blipFill>
+                    <a:blip r:embed="rId14"/>
+                    <a:stretch>
+                      <a:fillRect/>
+                    </a:stretch>
+                  </pic:blipFill>
+                  <pic:spPr>
+                    <a:xfrm>
+                      <a:off x="0" y="0"/>
+                      <a:ext cx="3575592" cy="2352553"/>
+                    </a:xfrm>
+                    <a:prstGeom prst="rect">
+                      <a:avLst/>
+                    </a:prstGeom>
+                  </pic:spPr>
+                </pic:pic>
+              </a:graphicData>
+            </a:graphic>
+          </wp:inline>
+        </w:drawing>
+      </w:r>
+    </w:p>
+    <w:p>
+      <w:r>
+        <w:rPr>
+          <w:lang w:val="en-US"/>
+        </w:rPr>
+        <w:t xml:space="preserve">11. </w:t>
+      </w:r>
+      <w:r>
+        <w:t xml:space="preserve">Update customer’s whose id is 3005 </w:t>
+      </w:r>
+      <w:proofErr w:type="gramStart"/>
+      <w:r>
+        <w:t>grade</w:t>
+      </w:r>
+      <w:proofErr w:type="gramEnd"/>
+      <w:r>
+        <w:t xml:space="preserve"> to be 300.</w:t>
+      </w:r>
+    </w:p>
+    <w:p>
+      <w:pPr>
+        <w:rPr>
+          <w:lang w:val="en-US"/>
+        </w:rPr>
+      </w:pPr>
+      <w:r>
+        <w:rPr>
+          <w:lang w:val="en-US"/>
+        </w:rPr>
+        <w:drawing>
+          <wp:inline distT="0" distB="0" distL="0" distR="0" wp14:anchorId="129434AB" wp14:editId="7F5F430B">
+            <wp:extent cx="4549140" cy="2831763"/>
+            <wp:effectExtent l="0" t="0" r="3810" b="6985"/>
+            <wp:docPr id="11" name="Picture 11" descr="Graphical user interface&#10;&#10;Description automatically generated"/>
+            <wp:cNvGraphicFramePr>
+              <a:graphicFrameLocks xmlns:a="http://schemas.openxmlformats.org/drawingml/2006/main" noChangeAspect="1"/>
+            </wp:cNvGraphicFramePr>
+            <a:graphic xmlns:a="http://schemas.openxmlformats.org/drawingml/2006/main">
+              <a:graphicData uri="http://schemas.openxmlformats.org/drawingml/2006/picture">
+                <pic:pic xmlns:pic="http://schemas.openxmlformats.org/drawingml/2006/picture">
+                  <pic:nvPicPr>
+                    <pic:cNvPr id="11" name="Picture 11" descr="Graphical user interface&#10;&#10;Description automatically generated"/>
+                    <pic:cNvPicPr/>
+                  </pic:nvPicPr>
+                  <pic:blipFill>
+                    <a:blip r:embed="rId15"/>
+                    <a:stretch>
+                      <a:fillRect/>
+                    </a:stretch>
+                  </pic:blipFill>
+                  <pic:spPr>
+                    <a:xfrm>
+                      <a:off x="0" y="0"/>
+                      <a:ext cx="4551685" cy="2833347"/>
+                    </a:xfrm>
+                    <a:prstGeom prst="rect">
+                      <a:avLst/>
+                    </a:prstGeom>
+                  </pic:spPr>
+                </pic:pic>
+              </a:graphicData>
+            </a:graphic>
+          </wp:inline>
+        </w:drawing>
+      </w:r>
+    </w:p>
+    <w:p>
+      <w:r>
+        <w:rPr>
+          <w:lang w:val="en-US"/>
+        </w:rPr>
+        <w:t>12.</w:t>
+      </w:r>
+      <w:r>
+        <w:rPr>
+          <w:lang w:val="en-US"/>
+        </w:rPr>
+        <w:t xml:space="preserve"> </w:t>
+      </w:r>
+      <w:r>
+        <w:t>Change salesman whose id is 5007 id to be 5009.</w:t>
+      </w:r>
+    </w:p>
+    <w:p>
+      <w:pPr>
+        <w:rPr>
+          <w:lang w:val="en-US"/>
+        </w:rPr>
+      </w:pPr>
+      <w:r>
+        <w:rPr>
+          <w:lang w:val="en-US"/>
+        </w:rPr>
+        <w:t>First drop the constraints:</w:t>
+      </w:r>
+    </w:p>
+    <w:p>
+      <w:pPr>
+        <w:rPr>
+          <w:lang w:val="en-US"/>
+        </w:rPr>
+      </w:pPr>
+      <w:r>
+        <w:rPr>
+          <w:lang w:val="en-US"/>
+        </w:rPr>
+        <w:drawing>
+          <wp:inline distT="0" distB="0" distL="0" distR="0" wp14:anchorId="5B626EC2" wp14:editId="11292D95">
+            <wp:extent cx="5731510" cy="377825"/>
+            <wp:effectExtent l="0" t="0" r="2540" b="3175"/>
+            <wp:docPr id="12" name="Picture 12"/>
+            <wp:cNvGraphicFramePr>
+              <a:graphicFrameLocks xmlns:a="http://schemas.openxmlformats.org/drawingml/2006/main" noChangeAspect="1"/>
+            </wp:cNvGraphicFramePr>
+            <a:graphic xmlns:a="http://schemas.openxmlformats.org/drawingml/2006/main">
+              <a:graphicData uri="http://schemas.openxmlformats.org/drawingml/2006/picture">
+                <pic:pic xmlns:pic="http://schemas.openxmlformats.org/drawingml/2006/picture">
+                  <pic:nvPicPr>
+                    <pic:cNvPr id="1" name=""/>
+                    <pic:cNvPicPr/>
+                  </pic:nvPicPr>
+                  <pic:blipFill>
+                    <a:blip r:embed="rId16"/>
+                    <a:stretch>
+                      <a:fillRect/>
+                    </a:stretch>
+                  </pic:blipFill>
+                  <pic:spPr>
+                    <a:xfrm>
+                      <a:off x="0" y="0"/>
+                      <a:ext cx="5731510" cy="377825"/>
+                    </a:xfrm>
+                    <a:prstGeom prst="rect">
+                      <a:avLst/>
+                    </a:prstGeom>
+                  </pic:spPr>
+                </pic:pic>
+              </a:graphicData>
+            </a:graphic>
+          </wp:inline>
+        </w:drawing>
+      </w:r>
+    </w:p>
+    <w:p>
+      <w:pPr>
+        <w:rPr>
+          <w:lang w:val="en-US"/>
+        </w:rPr>
+      </w:pPr>
+      <w:r>
+        <w:rPr>
+          <w:lang w:val="en-US"/>
+        </w:rPr>
+        <w:lastRenderedPageBreak/>
+        <w:drawing>
+          <wp:inline distT="0" distB="0" distL="0" distR="0" wp14:anchorId="48772505" wp14:editId="267227F1">
+            <wp:extent cx="5731510" cy="350520"/>
+            <wp:effectExtent l="0" t="0" r="2540" b="0"/>
+            <wp:docPr id="13" name="Picture 13"/>
+            <wp:cNvGraphicFramePr>
+              <a:graphicFrameLocks xmlns:a="http://schemas.openxmlformats.org/drawingml/2006/main" noChangeAspect="1"/>
+            </wp:cNvGraphicFramePr>
+            <a:graphic xmlns:a="http://schemas.openxmlformats.org/drawingml/2006/main">
+              <a:graphicData uri="http://schemas.openxmlformats.org/drawingml/2006/picture">
+                <pic:pic xmlns:pic="http://schemas.openxmlformats.org/drawingml/2006/picture">
+                  <pic:nvPicPr>
+                    <pic:cNvPr id="1" name=""/>
+                    <pic:cNvPicPr/>
+                  </pic:nvPicPr>
+                  <pic:blipFill>
+                    <a:blip r:embed="rId17"/>
+                    <a:stretch>
+                      <a:fillRect/>
+                    </a:stretch>
+                  </pic:blipFill>
+                  <pic:spPr>
+                    <a:xfrm>
+                      <a:off x="0" y="0"/>
+                      <a:ext cx="5731510" cy="350520"/>
+                    </a:xfrm>
+                    <a:prstGeom prst="rect">
+                      <a:avLst/>
+                    </a:prstGeom>
+                  </pic:spPr>
+                </pic:pic>
+              </a:graphicData>
+            </a:graphic>
+          </wp:inline>
+        </w:drawing>
+      </w:r>
+    </w:p>
+    <w:p>
+      <w:pPr>
+        <w:rPr>
+          <w:lang w:val="en-US"/>
+        </w:rPr>
+      </w:pPr>
+      <w:r>
+        <w:rPr>
+          <w:lang w:val="en-US"/>
+        </w:rPr>
+        <w:t xml:space="preserve">Now alter the </w:t>
+      </w:r>
+      <w:proofErr w:type="spellStart"/>
+      <w:r>
+        <w:rPr>
+          <w:lang w:val="en-US"/>
+        </w:rPr>
+        <w:t>salesman_id</w:t>
+      </w:r>
+      <w:proofErr w:type="spellEnd"/>
+      <w:r>
+        <w:rPr>
+          <w:lang w:val="en-US"/>
+        </w:rPr>
+        <w:t>:</w:t>
+      </w:r>
+    </w:p>
+    <w:p>
+      <w:pPr>
+        <w:rPr>
+          <w:lang w:val="en-US"/>
+        </w:rPr>
+      </w:pPr>
+      <w:r>
+        <w:rPr>
+          <w:lang w:val="en-US"/>
+        </w:rPr>
+        <w:drawing>
+          <wp:inline distT="0" distB="0" distL="0" distR="0" wp14:anchorId="7897C1CD" wp14:editId="16B149C1">
+            <wp:extent cx="3413760" cy="2377961"/>
+            <wp:effectExtent l="0" t="0" r="0" b="3810"/>
+            <wp:docPr id="14" name="Picture 14" descr="Graphical user interface, text&#10;&#10;Description automatically generated"/>
+            <wp:cNvGraphicFramePr>
+              <a:graphicFrameLocks xmlns:a="http://schemas.openxmlformats.org/drawingml/2006/main" noChangeAspect="1"/>
+            </wp:cNvGraphicFramePr>
+            <a:graphic xmlns:a="http://schemas.openxmlformats.org/drawingml/2006/main">
+              <a:graphicData uri="http://schemas.openxmlformats.org/drawingml/2006/picture">
+                <pic:pic xmlns:pic="http://schemas.openxmlformats.org/drawingml/2006/picture">
+                  <pic:nvPicPr>
+                    <pic:cNvPr id="14" name="Picture 14" descr="Graphical user interface, text&#10;&#10;Description automatically generated"/>
+                    <pic:cNvPicPr/>
+                  </pic:nvPicPr>
+                  <pic:blipFill>
+                    <a:blip r:embed="rId18"/>
+                    <a:stretch>
+                      <a:fillRect/>
+                    </a:stretch>
+                  </pic:blipFill>
+                  <pic:spPr>
+                    <a:xfrm>
+                      <a:off x="0" y="0"/>
+                      <a:ext cx="3418800" cy="2381472"/>
+                    </a:xfrm>
+                    <a:prstGeom prst="rect">
+                      <a:avLst/>
+                    </a:prstGeom>
+                  </pic:spPr>
+                </pic:pic>
+              </a:graphicData>
+            </a:graphic>
+          </wp:inline>
+        </w:drawing>
+      </w:r>
+    </w:p>
+    <w:p>
+      <w:pPr>
+        <w:rPr>
+          <w:lang w:val="en-US"/>
+        </w:rPr>
+      </w:pPr>
+      <w:r>
+        <w:rPr>
+          <w:lang w:val="en-US"/>
+        </w:rPr>
+        <w:drawing>
+          <wp:inline distT="0" distB="0" distL="0" distR="0" wp14:anchorId="4F582B6C" wp14:editId="4B45D08F">
+            <wp:extent cx="2727960" cy="660371"/>
+            <wp:effectExtent l="0" t="0" r="0" b="6985"/>
+            <wp:docPr id="15" name="Picture 15" descr="A screenshot of a computer&#10;&#10;Description automatically generated with low confidence"/>
+            <wp:cNvGraphicFramePr>
+              <a:graphicFrameLocks xmlns:a="http://schemas.openxmlformats.org/drawingml/2006/main" noChangeAspect="1"/>
+            </wp:cNvGraphicFramePr>
+            <a:graphic xmlns:a="http://schemas.openxmlformats.org/drawingml/2006/main">
+              <a:graphicData uri="http://schemas.openxmlformats.org/drawingml/2006/picture">
+                <pic:pic xmlns:pic="http://schemas.openxmlformats.org/drawingml/2006/picture">
+                  <pic:nvPicPr>
+                    <pic:cNvPr id="15" name="Picture 15" descr="A screenshot of a computer&#10;&#10;Description automatically generated with low confidence"/>
+                    <pic:cNvPicPr/>
+                  </pic:nvPicPr>
+                  <pic:blipFill>
+                    <a:blip r:embed="rId19"/>
+                    <a:stretch>
+                      <a:fillRect/>
+                    </a:stretch>
+                  </pic:blipFill>
+                  <pic:spPr>
+                    <a:xfrm>
+                      <a:off x="0" y="0"/>
+                      <a:ext cx="2738127" cy="662832"/>
+                    </a:xfrm>
+                    <a:prstGeom prst="rect">
+                      <a:avLst/>
+                    </a:prstGeom>
+                  </pic:spPr>
+                </pic:pic>
+              </a:graphicData>
+            </a:graphic>
+          </wp:inline>
+        </w:drawing>
+      </w:r>
+    </w:p>
+    <w:p>
+      <w:pPr>
+        <w:rPr>
+          <w:lang w:val="en-US"/>
+        </w:rPr>
+      </w:pPr>
+      <w:r>
+        <w:rPr>
+          <w:lang w:val="en-US"/>
+        </w:rPr>
+        <w:drawing>
+          <wp:inline distT="0" distB="0" distL="0" distR="0" wp14:anchorId="5FF9ABF7" wp14:editId="6A501D28">
+            <wp:extent cx="2727960" cy="640478"/>
+            <wp:effectExtent l="0" t="0" r="0" b="7620"/>
+            <wp:docPr id="16" name="Picture 16" descr="A screenshot of a computer&#10;&#10;Description automatically generated with low confidence"/>
+            <wp:cNvGraphicFramePr>
+              <a:graphicFrameLocks xmlns:a="http://schemas.openxmlformats.org/drawingml/2006/main" noChangeAspect="1"/>
+            </wp:cNvGraphicFramePr>
+            <a:graphic xmlns:a="http://schemas.openxmlformats.org/drawingml/2006/main">
+              <a:graphicData uri="http://schemas.openxmlformats.org/drawingml/2006/picture">
+                <pic:pic xmlns:pic="http://schemas.openxmlformats.org/drawingml/2006/picture">
+                  <pic:nvPicPr>
+                    <pic:cNvPr id="16" name="Picture 16" descr="A screenshot of a computer&#10;&#10;Description automatically generated with low confidence"/>
+                    <pic:cNvPicPr/>
+                  </pic:nvPicPr>
+                  <pic:blipFill>
+                    <a:blip r:embed="rId20"/>
+                    <a:stretch>
+                      <a:fillRect/>
+                    </a:stretch>
+                  </pic:blipFill>
+                  <pic:spPr>
+                    <a:xfrm>
+                      <a:off x="0" y="0"/>
+                      <a:ext cx="2748332" cy="645261"/>
+                    </a:xfrm>
+                    <a:prstGeom prst="rect">
+                      <a:avLst/>
+                    </a:prstGeom>
+                  </pic:spPr>
+                </pic:pic>
+              </a:graphicData>
+            </a:graphic>
+          </wp:inline>
+        </w:drawing>
+      </w:r>
+    </w:p>
+    <w:p>
+      <w:pPr>
+        <w:rPr>
+          <w:lang w:val="en-US"/>
+        </w:rPr>
+      </w:pPr>
+      <w:r>
+        <w:rPr>
+          <w:lang w:val="en-US"/>
+        </w:rPr>
+        <w:t>Now add the constraints back:</w:t>
+      </w:r>
+    </w:p>
+    <w:p>
+      <w:pPr>
+        <w:rPr>
+          <w:lang w:val="en-US"/>
+        </w:rPr>
+      </w:pPr>
+      <w:r>
+        <w:rPr>
+          <w:lang w:val="en-US"/>
+        </w:rPr>
+        <w:drawing>
+          <wp:inline distT="0" distB="0" distL="0" distR="0" wp14:anchorId="5D00373D" wp14:editId="29186157">
+            <wp:extent cx="3543300" cy="718808"/>
+            <wp:effectExtent l="0" t="0" r="0" b="5715"/>
+            <wp:docPr id="17" name="Picture 17" descr="Text&#10;&#10;Description automatically generated"/>
+            <wp:cNvGraphicFramePr>
+              <a:graphicFrameLocks xmlns:a="http://schemas.openxmlformats.org/drawingml/2006/main" noChangeAspect="1"/>
+            </wp:cNvGraphicFramePr>
+            <a:graphic xmlns:a="http://schemas.openxmlformats.org/drawingml/2006/main">
+              <a:graphicData uri="http://schemas.openxmlformats.org/drawingml/2006/picture">
+                <pic:pic xmlns:pic="http://schemas.openxmlformats.org/drawingml/2006/picture">
+                  <pic:nvPicPr>
+                    <pic:cNvPr id="17" name="Picture 17" descr="Text&#10;&#10;Description automatically generated"/>
+                    <pic:cNvPicPr/>
+                  </pic:nvPicPr>
+                  <pic:blipFill>
+                    <a:blip r:embed="rId21"/>
+                    <a:stretch>
+                      <a:fillRect/>
+                    </a:stretch>
+                  </pic:blipFill>
+                  <pic:spPr>
+                    <a:xfrm>
+                      <a:off x="0" y="0"/>
+                      <a:ext cx="3559315" cy="722057"/>
+                    </a:xfrm>
+                    <a:prstGeom prst="rect">
+                      <a:avLst/>
+                    </a:prstGeom>
+                  </pic:spPr>
+                </pic:pic>
+              </a:graphicData>
+            </a:graphic>
+          </wp:inline>
+        </w:drawing>
+      </w:r>
+    </w:p>
+    <w:p>
+      <w:pPr>
+        <w:rPr>
+          <w:lang w:val="en-US"/>
+        </w:rPr>
+      </w:pPr>
+      <w:r>
+        <w:rPr>
+          <w:lang w:val="en-US"/>
+        </w:rPr>
+        <w:drawing>
+          <wp:inline distT="0" distB="0" distL="0" distR="0" wp14:anchorId="2F203B2B" wp14:editId="55FFB0D2">
+            <wp:extent cx="3627120" cy="735812"/>
+            <wp:effectExtent l="0" t="0" r="0" b="7620"/>
+            <wp:docPr id="18" name="Picture 18" descr="Text&#10;&#10;Description automatically generated"/>
+            <wp:cNvGraphicFramePr>
+              <a:graphicFrameLocks xmlns:a="http://schemas.openxmlformats.org/drawingml/2006/main" noChangeAspect="1"/>
+            </wp:cNvGraphicFramePr>
+            <a:graphic xmlns:a="http://schemas.openxmlformats.org/drawingml/2006/main">
+              <a:graphicData uri="http://schemas.openxmlformats.org/drawingml/2006/picture">
+                <pic:pic xmlns:pic="http://schemas.openxmlformats.org/drawingml/2006/picture">
+                  <pic:nvPicPr>
+                    <pic:cNvPr id="18" name="Picture 18" descr="Text&#10;&#10;Description automatically generated"/>
+                    <pic:cNvPicPr/>
+                  </pic:nvPicPr>
+                  <pic:blipFill>
+                    <a:blip r:embed="rId22"/>
+                    <a:stretch>
+                      <a:fillRect/>
+                    </a:stretch>
+                  </pic:blipFill>
+                  <pic:spPr>
+                    <a:xfrm>
+                      <a:off x="0" y="0"/>
+                      <a:ext cx="3646885" cy="739822"/>
+                    </a:xfrm>
+                    <a:prstGeom prst="rect">
+                      <a:avLst/>
+                    </a:prstGeom>
+                  </pic:spPr>
+                </pic:pic>
+              </a:graphicData>
+            </a:graphic>
+          </wp:inline>
+        </w:drawing>
+      </w:r>
+    </w:p>
+    <w:p>
+      <w:pPr>
+        <w:rPr>
+          <w:lang w:val="en-US"/>
+        </w:rPr>
+      </w:pPr>
+      <w:r>
+        <w:rPr>
+          <w:lang w:val="en-US"/>
+        </w:rPr>
+        <w:t>The constraints in action:</w:t>
+      </w:r>
+    </w:p>
+    <w:p>
+      <w:pPr>
+        <w:rPr>
+          <w:lang w:val="en-US"/>
+        </w:rPr>
+      </w:pPr>
+      <w:r>
+        <w:rPr>
+          <w:lang w:val="en-US"/>
+        </w:rPr>
+        <w:drawing>
+          <wp:inline distT="0" distB="0" distL="0" distR="0" wp14:anchorId="53116AD9" wp14:editId="6A16AC58">
+            <wp:extent cx="5448792" cy="1615440"/>
+            <wp:effectExtent l="0" t="0" r="0" b="3810"/>
+            <wp:docPr id="19" name="Picture 19" descr="Text&#10;&#10;Description automatically generated"/>
+            <wp:cNvGraphicFramePr>
+              <a:graphicFrameLocks xmlns:a="http://schemas.openxmlformats.org/drawingml/2006/main" noChangeAspect="1"/>
+            </wp:cNvGraphicFramePr>
+            <a:graphic xmlns:a="http://schemas.openxmlformats.org/drawingml/2006/main">
+              <a:graphicData uri="http://schemas.openxmlformats.org/drawingml/2006/picture">
+                <pic:pic xmlns:pic="http://schemas.openxmlformats.org/drawingml/2006/picture">
+                  <pic:nvPicPr>
+                    <pic:cNvPr id="19" name="Picture 19" descr="Text&#10;&#10;Description automatically generated"/>
+                    <pic:cNvPicPr/>
+                  </pic:nvPicPr>
+                  <pic:blipFill>
+                    <a:blip r:embed="rId23"/>
+                    <a:stretch>
+                      <a:fillRect/>
+                    </a:stretch>
+                  </pic:blipFill>
+                  <pic:spPr>
+                    <a:xfrm>
+                      <a:off x="0" y="0"/>
+                      <a:ext cx="5466913" cy="1620812"/>
+                    </a:xfrm>
+                    <a:prstGeom prst="rect">
+                      <a:avLst/>
+                    </a:prstGeom>
+                  </pic:spPr>
+                </pic:pic>
+              </a:graphicData>
+            </a:graphic>
+          </wp:inline>
+        </w:drawing>
+      </w:r>
+    </w:p>
+    <w:p>
+      <w:pPr>
+        <w:rPr>
+          <w:lang w:val="en-US"/>
+        </w:rPr>
+      </w:pPr>
+      <w:r>
+        <w:rPr>
+          <w:lang w:val="en-US"/>
+        </w:rPr>
+        <w:lastRenderedPageBreak/>
+        <w:t>13. Delete order number 70014 from orders.</w:t>
+      </w:r>
+    </w:p>
+    <w:p>
+      <w:pPr>
+        <w:rPr>
+          <w:lang w:val="en-US"/>
+        </w:rPr>
+      </w:pPr>
+      <w:r>
+        <w:rPr>
+          <w:lang w:val="en-US"/>
+        </w:rPr>
+        <w:drawing>
+          <wp:inline distT="0" distB="0" distL="0" distR="0" wp14:anchorId="09C4CF82" wp14:editId="3484E891">
+            <wp:extent cx="4312920" cy="3018264"/>
+            <wp:effectExtent l="0" t="0" r="0" b="0"/>
+            <wp:docPr id="20" name="Picture 20" descr="Graphical user interface&#10;&#10;Description automatically generated"/>
+            <wp:cNvGraphicFramePr>
+              <a:graphicFrameLocks xmlns:a="http://schemas.openxmlformats.org/drawingml/2006/main" noChangeAspect="1"/>
+            </wp:cNvGraphicFramePr>
+            <a:graphic xmlns:a="http://schemas.openxmlformats.org/drawingml/2006/main">
+              <a:graphicData uri="http://schemas.openxmlformats.org/drawingml/2006/picture">
+                <pic:pic xmlns:pic="http://schemas.openxmlformats.org/drawingml/2006/picture">
+                  <pic:nvPicPr>
+                    <pic:cNvPr id="20" name="Picture 20" descr="Graphical user interface&#10;&#10;Description automatically generated"/>
+                    <pic:cNvPicPr/>
+                  </pic:nvPicPr>
+                  <pic:blipFill>
+                    <a:blip r:embed="rId24"/>
+                    <a:stretch>
+                      <a:fillRect/>
+                    </a:stretch>
+                  </pic:blipFill>
+                  <pic:spPr>
+                    <a:xfrm>
+                      <a:off x="0" y="0"/>
+                      <a:ext cx="4318120" cy="3021903"/>
+                    </a:xfrm>
+                    <a:prstGeom prst="rect">
+                      <a:avLst/>
+                    </a:prstGeom>
+                  </pic:spPr>
+                </pic:pic>
+              </a:graphicData>
+            </a:graphic>
+          </wp:inline>
+        </w:drawing>
+      </w:r>
+    </w:p>
+    <w:p>
+      <w:pPr>
+        <w:rPr>
+          <w:lang w:val="en-US"/>
+        </w:rPr>
+      </w:pPr>
+      <w:r>
+        <w:rPr>
+          <w:lang w:val="en-US"/>
+        </w:rPr>
+        <w:t xml:space="preserve">14. </w:t>
+      </w:r>
+      <w:r>
+        <w:t>Delete salesman whose id is 5010 and all the customers who has the reference to this salesman.</w:t>
+      </w:r>
+    </w:p>
+    <w:p>
+      <w:pPr>
+        <w:rPr>
+          <w:lang w:val="en-US"/>
+        </w:rPr>
+      </w:pPr>
+      <w:r>
+        <w:rPr>
+          <w:lang w:val="en-US"/>
+        </w:rPr>
+        <w:drawing>
+          <wp:inline distT="0" distB="0" distL="0" distR="0" wp14:anchorId="5DEA9CBC" wp14:editId="08076B89">
+            <wp:extent cx="3002280" cy="562387"/>
+            <wp:effectExtent l="0" t="0" r="0" b="9525"/>
+            <wp:docPr id="21" name="Picture 21" descr="A screenshot of a computer&#10;&#10;Description automatically generated with low confidence"/>
+            <wp:cNvGraphicFramePr>
+              <a:graphicFrameLocks xmlns:a="http://schemas.openxmlformats.org/drawingml/2006/main" noChangeAspect="1"/>
+            </wp:cNvGraphicFramePr>
+            <a:graphic xmlns:a="http://schemas.openxmlformats.org/drawingml/2006/main">
+              <a:graphicData uri="http://schemas.openxmlformats.org/drawingml/2006/picture">
+                <pic:pic xmlns:pic="http://schemas.openxmlformats.org/drawingml/2006/picture">
+                  <pic:nvPicPr>
+                    <pic:cNvPr id="21" name="Picture 21" descr="A screenshot of a computer&#10;&#10;Description automatically generated with low confidence"/>
+                    <pic:cNvPicPr/>
+                  </pic:nvPicPr>
+                  <pic:blipFill>
+                    <a:blip r:embed="rId25"/>
+                    <a:stretch>
+                      <a:fillRect/>
+                    </a:stretch>
+                  </pic:blipFill>
+                  <pic:spPr>
+                    <a:xfrm>
+                      <a:off x="0" y="0"/>
+                      <a:ext cx="3010635" cy="563952"/>
+                    </a:xfrm>
+                    <a:prstGeom prst="rect">
+                      <a:avLst/>
+                    </a:prstGeom>
+                  </pic:spPr>
+                </pic:pic>
+              </a:graphicData>
+            </a:graphic>
+          </wp:inline>
+        </w:drawing>
+      </w:r>
+    </w:p>
+    <w:p>
+      <w:pPr>
+        <w:rPr>
+          <w:lang w:val="en-US"/>
+        </w:rPr>
+      </w:pPr>
+      <w:r>
+        <w:rPr>
+          <w:lang w:val="en-US"/>
+        </w:rPr>
+        <w:drawing>
+          <wp:inline distT="0" distB="0" distL="0" distR="0" wp14:anchorId="02FA8A4D" wp14:editId="09175717">
+            <wp:extent cx="3086100" cy="549221"/>
+            <wp:effectExtent l="0" t="0" r="0" b="3810"/>
+            <wp:docPr id="22" name="Picture 22" descr="A screenshot of a computer&#10;&#10;Description automatically generated with medium confidence"/>
+            <wp:cNvGraphicFramePr>
+              <a:graphicFrameLocks xmlns:a="http://schemas.openxmlformats.org/drawingml/2006/main" noChangeAspect="1"/>
+            </wp:cNvGraphicFramePr>
+            <a:graphic xmlns:a="http://schemas.openxmlformats.org/drawingml/2006/main">
+              <a:graphicData uri="http://schemas.openxmlformats.org/drawingml/2006/picture">
+                <pic:pic xmlns:pic="http://schemas.openxmlformats.org/drawingml/2006/picture">
+                  <pic:nvPicPr>
+                    <pic:cNvPr id="22" name="Picture 22" descr="A screenshot of a computer&#10;&#10;Description automatically generated with medium confidence"/>
+                    <pic:cNvPicPr/>
+                  </pic:nvPicPr>
+                  <pic:blipFill>
+                    <a:blip r:embed="rId26"/>
+                    <a:stretch>
+                      <a:fillRect/>
+                    </a:stretch>
+                  </pic:blipFill>
+                  <pic:spPr>
+                    <a:xfrm>
+                      <a:off x="0" y="0"/>
+                      <a:ext cx="3096146" cy="551009"/>
+                    </a:xfrm>
+                    <a:prstGeom prst="rect">
+                      <a:avLst/>
+                    </a:prstGeom>
+                  </pic:spPr>
+                </pic:pic>
+              </a:graphicData>
+            </a:graphic>
+          </wp:inline>
+        </w:drawing>
+      </w:r>
+    </w:p>
+    <w:p>
+      <w:r>
+        <w:rPr>
+          <w:lang w:val="en-US"/>
+        </w:rPr>
+        <w:t xml:space="preserve">15. </w:t>
+      </w:r>
+      <w:r>
+        <w:t>Write a SQL query to calculate average purchase amount of all orders. Return average purchase amount</w:t>
+      </w:r>
+    </w:p>
+    <w:p>
+      <w:pPr>
+        <w:rPr>
+          <w:lang w:val="en-US"/>
+        </w:rPr>
+      </w:pPr>
+      <w:r>
+        <w:rPr>
+          <w:lang w:val="en-US"/>
+        </w:rPr>
+        <w:drawing>
+          <wp:inline distT="0" distB="0" distL="0" distR="0" wp14:anchorId="5E494BCA" wp14:editId="659AFFCF">
+            <wp:extent cx="3299460" cy="830528"/>
+            <wp:effectExtent l="0" t="0" r="0" b="8255"/>
+            <wp:docPr id="23" name="Picture 23" descr="Text&#10;&#10;Description automatically generated"/>
+            <wp:cNvGraphicFramePr>
+              <a:graphicFrameLocks xmlns:a="http://schemas.openxmlformats.org/drawingml/2006/main" noChangeAspect="1"/>
+            </wp:cNvGraphicFramePr>
+            <a:graphic xmlns:a="http://schemas.openxmlformats.org/drawingml/2006/main">
+              <a:graphicData uri="http://schemas.openxmlformats.org/drawingml/2006/picture">
+                <pic:pic xmlns:pic="http://schemas.openxmlformats.org/drawingml/2006/picture">
+                  <pic:nvPicPr>
+                    <pic:cNvPr id="23" name="Picture 23" descr="Text&#10;&#10;Description automatically generated"/>
+                    <pic:cNvPicPr/>
+                  </pic:nvPicPr>
+                  <pic:blipFill>
+                    <a:blip r:embed="rId27"/>
+                    <a:stretch>
+                      <a:fillRect/>
+                    </a:stretch>
+                  </pic:blipFill>
+                  <pic:spPr>
+                    <a:xfrm>
+                      <a:off x="0" y="0"/>
+                      <a:ext cx="3308846" cy="832891"/>
+                    </a:xfrm>
+                    <a:prstGeom prst="rect">
+                      <a:avLst/>
+                    </a:prstGeom>
+                  </pic:spPr>
+                </pic:pic>
+              </a:graphicData>
+            </a:graphic>
+          </wp:inline>
+        </w:drawing>
+      </w:r>
+    </w:p>
+    <w:p>
+      <w:pPr>
+        <w:rPr>
+          <w:lang w:val="en-US"/>
+        </w:rPr>
+      </w:pPr>
+      <w:r>
+        <w:rPr>
+          <w:lang w:val="en-US"/>
+        </w:rPr>
+        <w:t>Rounded:</w:t>
+      </w:r>
+    </w:p>
+    <w:p>
+      <w:pPr>
+        <w:rPr>
+          <w:lang w:val="en-US"/>
+        </w:rPr>
+      </w:pPr>
+      <w:r>
+        <w:rPr>
+          <w:lang w:val="en-US"/>
+        </w:rPr>
+        <w:t xml:space="preserve"> </w:t>
+      </w:r>
+      <w:r>
+        <w:rPr>
+          <w:lang w:val="en-US"/>
+        </w:rPr>
+        <w:drawing>
+          <wp:inline distT="0" distB="0" distL="0" distR="0" wp14:anchorId="571D4AA0" wp14:editId="0C34A1B0">
+            <wp:extent cx="3238500" cy="697222"/>
+            <wp:effectExtent l="0" t="0" r="0" b="8255"/>
+            <wp:docPr id="24" name="Picture 24" descr="Text&#10;&#10;Description automatically generated"/>
+            <wp:cNvGraphicFramePr>
+              <a:graphicFrameLocks xmlns:a="http://schemas.openxmlformats.org/drawingml/2006/main" noChangeAspect="1"/>
+            </wp:cNvGraphicFramePr>
+            <a:graphic xmlns:a="http://schemas.openxmlformats.org/drawingml/2006/main">
+              <a:graphicData uri="http://schemas.openxmlformats.org/drawingml/2006/picture">
+                <pic:pic xmlns:pic="http://schemas.openxmlformats.org/drawingml/2006/picture">
+                  <pic:nvPicPr>
+                    <pic:cNvPr id="24" name="Picture 24" descr="Text&#10;&#10;Description automatically generated"/>
+                    <pic:cNvPicPr/>
+                  </pic:nvPicPr>
+                  <pic:blipFill>
+                    <a:blip r:embed="rId28"/>
+                    <a:stretch>
+                      <a:fillRect/>
+                    </a:stretch>
+                  </pic:blipFill>
+                  <pic:spPr>
+                    <a:xfrm>
+                      <a:off x="0" y="0"/>
+                      <a:ext cx="3260643" cy="701989"/>
+                    </a:xfrm>
+                    <a:prstGeom prst="rect">
+                      <a:avLst/>
+                    </a:prstGeom>
+                  </pic:spPr>
+                </pic:pic>
+              </a:graphicData>
+            </a:graphic>
+          </wp:inline>
+        </w:drawing>
+      </w:r>
+    </w:p>
+    <w:p>
+      <w:pPr>
+        <w:rPr>
+          <w:lang w:val="en-US"/>
+        </w:rPr>
+      </w:pPr>
+      <w:r>
+        <w:rPr>
+          <w:lang w:val="en-US"/>
+        </w:rPr>
+        <w:t xml:space="preserve">16. </w:t>
+      </w:r>
+      <w:r>
+        <w:t>Write a SQL query to calculate the average price for purchase amount of salesman 5001</w:t>
+      </w:r>
+      <w:r>
+        <w:rPr>
+          <w:lang w:val="en-US"/>
+        </w:rPr>
+        <w:t>.</w:t>
+      </w:r>
+    </w:p>
+    <w:p>
+      <w:pPr>
+        <w:rPr>
+          <w:lang w:val="en-US"/>
+        </w:rPr>
+      </w:pPr>
+      <w:r>
+        <w:rPr>
+          <w:lang w:val="en-US"/>
+        </w:rPr>
+        <w:drawing>
+          <wp:inline distT="0" distB="0" distL="0" distR="0" wp14:anchorId="1B897549" wp14:editId="011B072E">
+            <wp:extent cx="3604260" cy="941781"/>
+            <wp:effectExtent l="0" t="0" r="0" b="0"/>
+            <wp:docPr id="25" name="Picture 25" descr="Text&#10;&#10;Description automatically generated"/>
+            <wp:cNvGraphicFramePr>
+              <a:graphicFrameLocks xmlns:a="http://schemas.openxmlformats.org/drawingml/2006/main" noChangeAspect="1"/>
+            </wp:cNvGraphicFramePr>
+            <a:graphic xmlns:a="http://schemas.openxmlformats.org/drawingml/2006/main">
+              <a:graphicData uri="http://schemas.openxmlformats.org/drawingml/2006/picture">
+                <pic:pic xmlns:pic="http://schemas.openxmlformats.org/drawingml/2006/picture">
+                  <pic:nvPicPr>
+                    <pic:cNvPr id="25" name="Picture 25" descr="Text&#10;&#10;Description automatically generated"/>
+                    <pic:cNvPicPr/>
+                  </pic:nvPicPr>
+                  <pic:blipFill>
+                    <a:blip r:embed="rId29"/>
+                    <a:stretch>
+                      <a:fillRect/>
+                    </a:stretch>
+                  </pic:blipFill>
+                  <pic:spPr>
+                    <a:xfrm>
+                      <a:off x="0" y="0"/>
+                      <a:ext cx="3627978" cy="947979"/>
+                    </a:xfrm>
+                    <a:prstGeom prst="rect">
+                      <a:avLst/>
+                    </a:prstGeom>
+                  </pic:spPr>
+                </pic:pic>
+              </a:graphicData>
+            </a:graphic>
+          </wp:inline>
+        </w:drawing>
+      </w:r>
+    </w:p>
+    <w:p>
+      <w:r>
+        <w:rPr>
+          <w:lang w:val="en-US"/>
+        </w:rPr>
+        <w:lastRenderedPageBreak/>
+        <w:t xml:space="preserve">17. </w:t>
+      </w:r>
+      <w:r>
+        <w:t>Write a SQL query to calculate total purchase amount of all orders. Return total purchase amount.</w:t>
+      </w:r>
+    </w:p>
+    <w:p>
+      <w:pPr>
+        <w:rPr>
+          <w:lang w:val="en-US"/>
+        </w:rPr>
+      </w:pPr>
+      <w:r>
+        <w:rPr>
+          <w:lang w:val="en-US"/>
+        </w:rPr>
+        <w:drawing>
+          <wp:inline distT="0" distB="0" distL="0" distR="0" wp14:anchorId="012BB2AB" wp14:editId="27D9CA00">
+            <wp:extent cx="3238500" cy="818846"/>
+            <wp:effectExtent l="0" t="0" r="0" b="635"/>
+            <wp:docPr id="26" name="Picture 26" descr="A screenshot of a computer&#10;&#10;Description automatically generated with medium confidence"/>
+            <wp:cNvGraphicFramePr>
+              <a:graphicFrameLocks xmlns:a="http://schemas.openxmlformats.org/drawingml/2006/main" noChangeAspect="1"/>
+            </wp:cNvGraphicFramePr>
+            <a:graphic xmlns:a="http://schemas.openxmlformats.org/drawingml/2006/main">
+              <a:graphicData uri="http://schemas.openxmlformats.org/drawingml/2006/picture">
+                <pic:pic xmlns:pic="http://schemas.openxmlformats.org/drawingml/2006/picture">
+                  <pic:nvPicPr>
+                    <pic:cNvPr id="26" name="Picture 26" descr="A screenshot of a computer&#10;&#10;Description automatically generated with medium confidence"/>
+                    <pic:cNvPicPr/>
+                  </pic:nvPicPr>
+                  <pic:blipFill>
+                    <a:blip r:embed="rId30"/>
+                    <a:stretch>
+                      <a:fillRect/>
+                    </a:stretch>
+                  </pic:blipFill>
+                  <pic:spPr>
+                    <a:xfrm>
+                      <a:off x="0" y="0"/>
+                      <a:ext cx="3256858" cy="823488"/>
+                    </a:xfrm>
+                    <a:prstGeom prst="rect">
+                      <a:avLst/>
+                    </a:prstGeom>
+                  </pic:spPr>
+                </pic:pic>
+              </a:graphicData>
+            </a:graphic>
+          </wp:inline>
+        </w:drawing>
+      </w:r>
+    </w:p>
+    <w:p>
+      <w:pPr>
+        <w:rPr>
+          <w:lang w:val="en-US"/>
+        </w:rPr>
+      </w:pPr>
+      <w:r>
+        <w:rPr>
+          <w:lang w:val="en-US"/>
+        </w:rPr>
+        <w:t>18. Write a SQL query to count the number of orders.</w:t>
+      </w:r>
+    </w:p>
+    <w:p>
+      <w:pPr>
+        <w:rPr>
+          <w:lang w:val="en-US"/>
+        </w:rPr>
+      </w:pPr>
+      <w:r>
+        <w:rPr>
+          <w:lang w:val="en-US"/>
+        </w:rPr>
+        <w:drawing>
+          <wp:inline distT="0" distB="0" distL="0" distR="0" wp14:anchorId="397E2585" wp14:editId="29DD42CE">
+            <wp:extent cx="2956560" cy="860375"/>
+            <wp:effectExtent l="0" t="0" r="0" b="0"/>
+            <wp:docPr id="27" name="Picture 27" descr="Text&#10;&#10;Description automatically generated"/>
+            <wp:cNvGraphicFramePr>
+              <a:graphicFrameLocks xmlns:a="http://schemas.openxmlformats.org/drawingml/2006/main" noChangeAspect="1"/>
+            </wp:cNvGraphicFramePr>
+            <a:graphic xmlns:a="http://schemas.openxmlformats.org/drawingml/2006/main">
+              <a:graphicData uri="http://schemas.openxmlformats.org/drawingml/2006/picture">
+                <pic:pic xmlns:pic="http://schemas.openxmlformats.org/drawingml/2006/picture">
+                  <pic:nvPicPr>
+                    <pic:cNvPr id="27" name="Picture 27" descr="Text&#10;&#10;Description automatically generated"/>
+                    <pic:cNvPicPr/>
+                  </pic:nvPicPr>
+                  <pic:blipFill>
+                    <a:blip r:embed="rId31"/>
+                    <a:stretch>
+                      <a:fillRect/>
+                    </a:stretch>
+                  </pic:blipFill>
+                  <pic:spPr>
+                    <a:xfrm>
+                      <a:off x="0" y="0"/>
+                      <a:ext cx="2964476" cy="862679"/>
+                    </a:xfrm>
+                    <a:prstGeom prst="rect">
+                      <a:avLst/>
+                    </a:prstGeom>
+                  </pic:spPr>
+                </pic:pic>
+              </a:graphicData>
+            </a:graphic>
+          </wp:inline>
+        </w:drawing>
+      </w:r>
+    </w:p>
+    <w:p>
+      <w:r>
+        <w:rPr>
+          <w:lang w:val="en-US"/>
+        </w:rPr>
+        <w:t>19.</w:t>
+      </w:r>
+      <w:r>
+        <w:rPr>
+          <w:lang w:val="en-US"/>
+        </w:rPr>
+        <w:t xml:space="preserve"> </w:t>
+      </w:r>
+      <w:r>
+        <w:t>Write a SQL query to count the number of unique salespeople. Return number of salespeople.</w:t>
+      </w:r>
+    </w:p>
+    <w:p>
+      <w:pPr>
+        <w:rPr>
+          <w:lang w:val="en-US"/>
+        </w:rPr>
+      </w:pPr>
+      <w:r>
+        <w:rPr>
+          <w:lang w:val="en-US"/>
+        </w:rPr>
+        <w:drawing>
+          <wp:inline distT="0" distB="0" distL="0" distR="0" wp14:anchorId="0361038B" wp14:editId="43176601">
+            <wp:extent cx="3406140" cy="991163"/>
+            <wp:effectExtent l="0" t="0" r="3810" b="0"/>
+            <wp:docPr id="28" name="Picture 28" descr="Text&#10;&#10;Description automatically generated"/>
+            <wp:cNvGraphicFramePr>
+              <a:graphicFrameLocks xmlns:a="http://schemas.openxmlformats.org/drawingml/2006/main" noChangeAspect="1"/>
+            </wp:cNvGraphicFramePr>
+            <a:graphic xmlns:a="http://schemas.openxmlformats.org/drawingml/2006/main">
+              <a:graphicData uri="http://schemas.openxmlformats.org/drawingml/2006/picture">
+                <pic:pic xmlns:pic="http://schemas.openxmlformats.org/drawingml/2006/picture">
+                  <pic:nvPicPr>
+                    <pic:cNvPr id="28" name="Picture 28" descr="Text&#10;&#10;Description automatically generated"/>
+                    <pic:cNvPicPr/>
+                  </pic:nvPicPr>
+                  <pic:blipFill>
+                    <a:blip r:embed="rId32"/>
+                    <a:stretch>
+                      <a:fillRect/>
+                    </a:stretch>
+                  </pic:blipFill>
+                  <pic:spPr>
+                    <a:xfrm>
+                      <a:off x="0" y="0"/>
+                      <a:ext cx="3417817" cy="994561"/>
+                    </a:xfrm>
+                    <a:prstGeom prst="rect">
+                      <a:avLst/>
+                    </a:prstGeom>
+                  </pic:spPr>
+                </pic:pic>
+              </a:graphicData>
+            </a:graphic>
+          </wp:inline>
+        </w:drawing>
+      </w:r>
+    </w:p>
+    <w:p>
+      <w:pPr>
+        <w:rPr>
+          <w:lang w:val="en-US"/>
+        </w:rPr>
+      </w:pPr>
+      <w:r>
+        <w:rPr>
+          <w:lang w:val="en-US"/>
+        </w:rPr>
+        <w:t xml:space="preserve">Since </w:t>
+      </w:r>
+      <w:proofErr w:type="spellStart"/>
+      <w:r>
+        <w:rPr>
+          <w:lang w:val="en-US"/>
+        </w:rPr>
+        <w:t>salesman_id</w:t>
+      </w:r>
+      <w:proofErr w:type="spellEnd"/>
+      <w:r>
+        <w:rPr>
+          <w:lang w:val="en-US"/>
+        </w:rPr>
+        <w:t xml:space="preserve"> is a primary key, we don’t necessarily have to do </w:t>
+      </w:r>
+      <w:proofErr w:type="gramStart"/>
+      <w:r>
+        <w:rPr>
+          <w:lang w:val="en-US"/>
+        </w:rPr>
+        <w:t>DISTINCT(</w:t>
+      </w:r>
+      <w:proofErr w:type="gramEnd"/>
+      <w:r>
+        <w:rPr>
+          <w:lang w:val="en-US"/>
+        </w:rPr>
+        <w:t>)</w:t>
+      </w:r>
+      <w:r>
+        <w:rPr>
+          <w:lang w:val="en-US"/>
+        </w:rPr>
+        <w:t>.</w:t>
+      </w:r>
+      <w:r>
+        <w:rPr>
+          <w:lang w:val="en-US"/>
+        </w:rPr>
+        <w:t xml:space="preserve"> There won’t be duplicates of </w:t>
+      </w:r>
+      <w:proofErr w:type="gramStart"/>
+      <w:r>
+        <w:rPr>
+          <w:lang w:val="en-US"/>
+        </w:rPr>
+        <w:t>id’s</w:t>
+      </w:r>
+      <w:proofErr w:type="gramEnd"/>
+      <w:r>
+        <w:rPr>
+          <w:lang w:val="en-US"/>
+        </w:rPr>
+        <w:t xml:space="preserve"> in any case</w:t>
+      </w:r>
+      <w:r>
+        <w:rPr>
+          <w:lang w:val="en-US"/>
+        </w:rPr>
+        <w:t>.</w:t>
+      </w:r>
+    </w:p>
+    <w:p>
+      <w:r>
+        <w:rPr>
+          <w:lang w:val="en-US"/>
+        </w:rPr>
+        <w:t xml:space="preserve">20. </w:t>
+      </w:r>
+      <w:r>
+        <w:t>Write a SQL query to count the number of orders after 2012-07-01.</w:t>
+      </w:r>
+    </w:p>
+    <w:p>
+      <w:pPr>
+        <w:rPr>
+          <w:lang w:val="en-US"/>
+        </w:rPr>
+      </w:pPr>
+      <w:r>
+        <w:rPr>
+          <w:lang w:val="en-US"/>
+        </w:rPr>
+        <w:drawing>
+          <wp:inline distT="0" distB="0" distL="0" distR="0" wp14:anchorId="5360B474" wp14:editId="18B2FBFE">
+            <wp:extent cx="3208020" cy="1026884"/>
+            <wp:effectExtent l="0" t="0" r="0" b="1905"/>
+            <wp:docPr id="29" name="Picture 29" descr="Text&#10;&#10;Description automatically generated"/>
+            <wp:cNvGraphicFramePr>
+              <a:graphicFrameLocks xmlns:a="http://schemas.openxmlformats.org/drawingml/2006/main" noChangeAspect="1"/>
+            </wp:cNvGraphicFramePr>
+            <a:graphic xmlns:a="http://schemas.openxmlformats.org/drawingml/2006/main">
+              <a:graphicData uri="http://schemas.openxmlformats.org/drawingml/2006/picture">
+                <pic:pic xmlns:pic="http://schemas.openxmlformats.org/drawingml/2006/picture">
+                  <pic:nvPicPr>
+                    <pic:cNvPr id="29" name="Picture 29" descr="Text&#10;&#10;Description automatically generated"/>
+                    <pic:cNvPicPr/>
+                  </pic:nvPicPr>
+                  <pic:blipFill>
+                    <a:blip r:embed="rId33"/>
+                    <a:stretch>
+                      <a:fillRect/>
+                    </a:stretch>
+                  </pic:blipFill>
+                  <pic:spPr>
+                    <a:xfrm>
+                      <a:off x="0" y="0"/>
+                      <a:ext cx="3223232" cy="1031753"/>
+                    </a:xfrm>
+                    <a:prstGeom prst="rect">
+                      <a:avLst/>
+                    </a:prstGeom>
+                  </pic:spPr>
+                </pic:pic>
+              </a:graphicData>
+            </a:graphic>
+          </wp:inline>
+        </w:drawing>
+      </w:r>
+    </w:p>
+    <w:p>
+      <w:r>
+        <w:rPr>
+          <w:lang w:val="en-US"/>
+        </w:rPr>
+        <w:t xml:space="preserve">21. </w:t>
+      </w:r>
+      <w:r>
+        <w:t>Write a SQL query to count the number of orders in October 2012.</w:t>
+      </w:r>
+    </w:p>
+    <w:p>
+      <w:pPr>
+        <w:rPr>
+          <w:lang w:val="en-US"/>
+        </w:rPr>
+      </w:pPr>
+      <w:r>
+        <w:rPr>
+          <w:lang w:val="en-US"/>
+        </w:rPr>
+        <w:drawing>
+          <wp:inline distT="0" distB="0" distL="0" distR="0" wp14:anchorId="7459BD3D" wp14:editId="0E9D8DC5">
+            <wp:extent cx="3649980" cy="818617"/>
+            <wp:effectExtent l="0" t="0" r="7620" b="635"/>
+            <wp:docPr id="30" name="Picture 30" descr="Text&#10;&#10;Description automatically generated"/>
+            <wp:cNvGraphicFramePr>
+              <a:graphicFrameLocks xmlns:a="http://schemas.openxmlformats.org/drawingml/2006/main" noChangeAspect="1"/>
+            </wp:cNvGraphicFramePr>
+            <a:graphic xmlns:a="http://schemas.openxmlformats.org/drawingml/2006/main">
+              <a:graphicData uri="http://schemas.openxmlformats.org/drawingml/2006/picture">
+                <pic:pic xmlns:pic="http://schemas.openxmlformats.org/drawingml/2006/picture">
+                  <pic:nvPicPr>
+                    <pic:cNvPr id="30" name="Picture 30" descr="Text&#10;&#10;Description automatically generated"/>
+                    <pic:cNvPicPr/>
+                  </pic:nvPicPr>
+                  <pic:blipFill>
+                    <a:blip r:embed="rId34"/>
+                    <a:stretch>
+                      <a:fillRect/>
+                    </a:stretch>
+                  </pic:blipFill>
+                  <pic:spPr>
+                    <a:xfrm>
+                      <a:off x="0" y="0"/>
+                      <a:ext cx="3657766" cy="820363"/>
+                    </a:xfrm>
+                    <a:prstGeom prst="rect">
+                      <a:avLst/>
+                    </a:prstGeom>
+                  </pic:spPr>
+                </pic:pic>
+              </a:graphicData>
+            </a:graphic>
+          </wp:inline>
+        </w:drawing>
+      </w:r>
+    </w:p>
+    <w:p>
+      <w:pPr>
+        <w:rPr>
+          <w:lang w:val="en-US"/>
+        </w:rPr>
+      </w:pPr>
+      <w:r>
+        <w:rPr>
+          <w:lang w:val="en-US"/>
+        </w:rPr>
+        <w:t xml:space="preserve">22. </w:t>
+      </w:r>
+      <w:r>
+        <w:t xml:space="preserve">Write a SQL query to find the maximum purchase </w:t>
+      </w:r>
+      <w:proofErr w:type="spellStart"/>
+      <w:r>
+        <w:t>amoun</w:t>
+      </w:r>
+      <w:proofErr w:type="spellEnd"/>
+      <w:r>
+        <w:rPr>
+          <w:lang w:val="en-US"/>
+        </w:rPr>
+        <w:t>t.</w:t>
+      </w:r>
+    </w:p>
+    <w:p>
+      <w:pPr>
+        <w:rPr>
+          <w:lang w:val="en-US"/>
+        </w:rPr>
+      </w:pPr>
+      <w:r>
+        <w:rPr>
+          <w:lang w:val="en-US"/>
+        </w:rPr>
+        <w:drawing>
+          <wp:inline distT="0" distB="0" distL="0" distR="0" wp14:anchorId="5CF85805" wp14:editId="69AC85A5">
+            <wp:extent cx="3451860" cy="838994"/>
+            <wp:effectExtent l="0" t="0" r="0" b="0"/>
+            <wp:docPr id="31" name="Picture 31" descr="A screenshot of a computer&#10;&#10;Description automatically generated with medium confidence"/>
+            <wp:cNvGraphicFramePr>
+              <a:graphicFrameLocks xmlns:a="http://schemas.openxmlformats.org/drawingml/2006/main" noChangeAspect="1"/>
+            </wp:cNvGraphicFramePr>
+            <a:graphic xmlns:a="http://schemas.openxmlformats.org/drawingml/2006/main">
+              <a:graphicData uri="http://schemas.openxmlformats.org/drawingml/2006/picture">
+                <pic:pic xmlns:pic="http://schemas.openxmlformats.org/drawingml/2006/picture">
+                  <pic:nvPicPr>
+                    <pic:cNvPr id="31" name="Picture 31" descr="A screenshot of a computer&#10;&#10;Description automatically generated with medium confidence"/>
+                    <pic:cNvPicPr/>
+                  </pic:nvPicPr>
+                  <pic:blipFill>
+                    <a:blip r:embed="rId35"/>
+                    <a:stretch>
+                      <a:fillRect/>
+                    </a:stretch>
+                  </pic:blipFill>
+                  <pic:spPr>
+                    <a:xfrm>
+                      <a:off x="0" y="0"/>
+                      <a:ext cx="3463230" cy="841758"/>
+                    </a:xfrm>
+                    <a:prstGeom prst="rect">
+                      <a:avLst/>
+                    </a:prstGeom>
+                  </pic:spPr>
+                </pic:pic>
+              </a:graphicData>
+            </a:graphic>
+          </wp:inline>
+        </w:drawing>
+      </w:r>
+    </w:p>
+    <w:p>
+      <w:r>
+        <w:rPr>
+          <w:lang w:val="en-US"/>
+        </w:rPr>
+        <w:t xml:space="preserve">23. </w:t>
+      </w:r>
+      <w:r>
+        <w:t>Write a SQL query to find the lowest purchase amount ordered by each customer. Return customer ID, minimum purchase amount.</w:t>
+      </w:r>
+    </w:p>
+    <w:p>
+      <w:pPr>
+        <w:rPr>
+          <w:lang w:val="en-US"/>
+        </w:rPr>
+      </w:pPr>
+      <w:r>
+        <w:rPr>
+          <w:lang w:val="en-US"/>
+        </w:rPr>
+        <w:lastRenderedPageBreak/>
+        <w:drawing>
+          <wp:inline distT="0" distB="0" distL="0" distR="0" wp14:anchorId="09E541EE" wp14:editId="1F452520">
+            <wp:extent cx="3505200" cy="1868581"/>
+            <wp:effectExtent l="0" t="0" r="0" b="0"/>
+            <wp:docPr id="32" name="Picture 32" descr="Text&#10;&#10;Description automatically generated"/>
+            <wp:cNvGraphicFramePr>
+              <a:graphicFrameLocks xmlns:a="http://schemas.openxmlformats.org/drawingml/2006/main" noChangeAspect="1"/>
+            </wp:cNvGraphicFramePr>
+            <a:graphic xmlns:a="http://schemas.openxmlformats.org/drawingml/2006/main">
+              <a:graphicData uri="http://schemas.openxmlformats.org/drawingml/2006/picture">
+                <pic:pic xmlns:pic="http://schemas.openxmlformats.org/drawingml/2006/picture">
+                  <pic:nvPicPr>
+                    <pic:cNvPr id="32" name="Picture 32" descr="Text&#10;&#10;Description automatically generated"/>
+                    <pic:cNvPicPr/>
+                  </pic:nvPicPr>
+                  <pic:blipFill>
+                    <a:blip r:embed="rId36"/>
+                    <a:stretch>
+                      <a:fillRect/>
+                    </a:stretch>
+                  </pic:blipFill>
+                  <pic:spPr>
+                    <a:xfrm>
+                      <a:off x="0" y="0"/>
+                      <a:ext cx="3508664" cy="1870427"/>
+                    </a:xfrm>
+                    <a:prstGeom prst="rect">
+                      <a:avLst/>
+                    </a:prstGeom>
+                  </pic:spPr>
+                </pic:pic>
+              </a:graphicData>
+            </a:graphic>
+          </wp:inline>
+        </w:drawing>
+      </w:r>
+    </w:p>
+    <w:p>
+      <w:pPr>
+        <w:rPr>
+          <w:lang w:val="en-US"/>
+        </w:rPr>
+      </w:pPr>
+      <w:r>
+        <w:rPr>
+          <w:lang w:val="en-US"/>
+        </w:rPr>
+        <w:t xml:space="preserve">Ordered by the </w:t>
+      </w:r>
+      <w:proofErr w:type="spellStart"/>
+      <w:r>
+        <w:rPr>
+          <w:lang w:val="en-US"/>
+        </w:rPr>
+        <w:t>customer_id</w:t>
+      </w:r>
+      <w:proofErr w:type="spellEnd"/>
+      <w:r>
+        <w:rPr>
+          <w:lang w:val="en-US"/>
+        </w:rPr>
+        <w:t>.</w:t>
+      </w:r>
+    </w:p>
+    <w:p>
+      <w:pPr>
+        <w:rPr>
+          <w:lang w:val="en-US"/>
+        </w:rPr>
+      </w:pPr>
+      <w:r>
+        <w:rPr>
+          <w:lang w:val="en-US"/>
+        </w:rPr>
+        <w:t>24.</w:t>
+      </w:r>
+      <w:r>
+        <w:rPr>
+          <w:lang w:val="en-US"/>
+        </w:rPr>
+        <w:t xml:space="preserve"> </w:t>
+      </w:r>
+      <w:r>
+        <w:t>Write a SQL query to find the highest purchase amount ordered by each customer on a particular date. Return, order date and highest purchase amount</w:t>
+      </w:r>
+      <w:r>
+        <w:rPr>
+          <w:lang w:val="en-US"/>
+        </w:rPr>
+        <w:t>.</w:t>
+      </w:r>
+    </w:p>
+    <w:p>
+      <w:pPr>
+        <w:rPr>
+          <w:lang w:val="en-US"/>
+        </w:rPr>
+      </w:pPr>
+      <w:r>
+        <w:rPr>
+          <w:lang w:val="en-US"/>
+        </w:rPr>
+        <w:drawing>
+          <wp:inline distT="0" distB="0" distL="0" distR="0" wp14:anchorId="50927067" wp14:editId="5D48C7F0">
+            <wp:extent cx="3870960" cy="2022596"/>
+            <wp:effectExtent l="0" t="0" r="0" b="0"/>
+            <wp:docPr id="33" name="Picture 33" descr="Text&#10;&#10;Description automatically generated"/>
+            <wp:cNvGraphicFramePr>
+              <a:graphicFrameLocks xmlns:a="http://schemas.openxmlformats.org/drawingml/2006/main" noChangeAspect="1"/>
+            </wp:cNvGraphicFramePr>
+            <a:graphic xmlns:a="http://schemas.openxmlformats.org/drawingml/2006/main">
+              <a:graphicData uri="http://schemas.openxmlformats.org/drawingml/2006/picture">
+                <pic:pic xmlns:pic="http://schemas.openxmlformats.org/drawingml/2006/picture">
+                  <pic:nvPicPr>
+                    <pic:cNvPr id="33" name="Picture 33" descr="Text&#10;&#10;Description automatically generated"/>
+                    <pic:cNvPicPr/>
+                  </pic:nvPicPr>
+                  <pic:blipFill>
+                    <a:blip r:embed="rId37"/>
+                    <a:stretch>
+                      <a:fillRect/>
+                    </a:stretch>
+                  </pic:blipFill>
+                  <pic:spPr>
+                    <a:xfrm>
+                      <a:off x="0" y="0"/>
+                      <a:ext cx="3875540" cy="2024989"/>
+                    </a:xfrm>
+                    <a:prstGeom prst="rect">
+                      <a:avLst/>
+                    </a:prstGeom>
+                  </pic:spPr>
+                </pic:pic>
+              </a:graphicData>
+            </a:graphic>
+          </wp:inline>
+        </w:drawing>
+      </w:r>
+    </w:p>
+    <w:p>
+      <w:pPr>
+        <w:rPr>
+          <w:lang w:val="en-US"/>
+        </w:rPr>
+      </w:pPr>
+      <w:r>
+        <w:rPr>
+          <w:lang w:val="en-US"/>
+        </w:rPr>
+        <w:t>25.</w:t>
+      </w:r>
+      <w:r>
+        <w:t xml:space="preserve"> </w:t>
+      </w:r>
+      <w:r>
+        <w:t>Write a SQL query to find highest order (purchase) amount by each customer in a particular order date. Filter the result by highest order (purchase) amount above 2000.00. Return customer id, order date and maximum purchase amount</w:t>
+      </w:r>
+      <w:r>
+        <w:rPr>
+          <w:lang w:val="en-US"/>
+        </w:rPr>
+        <w:t>.</w:t>
+      </w:r>
+    </w:p>
+    <w:p>
+      <w:pPr>
+        <w:rPr>
+          <w:lang w:val="en-US"/>
+        </w:rPr>
+      </w:pPr>
+      <w:r>
+        <w:rPr>
+          <w:lang w:val="en-US"/>
+        </w:rPr>
+        <w:drawing>
+          <wp:inline distT="0" distB="0" distL="0" distR="0" wp14:anchorId="1F9E75C5" wp14:editId="6EC0F468">
+            <wp:extent cx="5067300" cy="1570829"/>
+            <wp:effectExtent l="0" t="0" r="0" b="0"/>
+            <wp:docPr id="34" name="Picture 34" descr="Text&#10;&#10;Description automatically generated"/>
+            <wp:cNvGraphicFramePr>
+              <a:graphicFrameLocks xmlns:a="http://schemas.openxmlformats.org/drawingml/2006/main" noChangeAspect="1"/>
+            </wp:cNvGraphicFramePr>
+            <a:graphic xmlns:a="http://schemas.openxmlformats.org/drawingml/2006/main">
+              <a:graphicData uri="http://schemas.openxmlformats.org/drawingml/2006/picture">
+                <pic:pic xmlns:pic="http://schemas.openxmlformats.org/drawingml/2006/picture">
+                  <pic:nvPicPr>
+                    <pic:cNvPr id="34" name="Picture 34" descr="Text&#10;&#10;Description automatically generated"/>
+                    <pic:cNvPicPr/>
+                  </pic:nvPicPr>
+                  <pic:blipFill>
+                    <a:blip r:embed="rId38"/>
+                    <a:stretch>
+                      <a:fillRect/>
+                    </a:stretch>
+                  </pic:blipFill>
+                  <pic:spPr>
+                    <a:xfrm>
+                      <a:off x="0" y="0"/>
+                      <a:ext cx="5075980" cy="1573520"/>
+                    </a:xfrm>
+                    <a:prstGeom prst="rect">
+                      <a:avLst/>
+                    </a:prstGeom>
+                  </pic:spPr>
+                </pic:pic>
+              </a:graphicData>
+            </a:graphic>
+          </wp:inline>
+        </w:drawing>
+      </w:r>
+    </w:p>
+    <w:p>
+      <w:pPr>
+        <w:rPr>
+          <w:lang w:val="en-US"/>
+        </w:rPr>
+      </w:pPr>
+      <w:r>
+        <w:rPr>
+          <w:lang w:val="en-US"/>
+        </w:rPr>
+        <w:t>26.</w:t>
+      </w:r>
+      <w:r>
+        <w:t xml:space="preserve"> </w:t>
+      </w:r>
+      <w:r>
+        <w:t>Write a SQL query to find the maximum order (purchase) amount in the range 2000, 4000 (Begin and end values are included.) by combination of each customer and order date</w:t>
+      </w:r>
+      <w:r>
+        <w:rPr>
+          <w:lang w:val="en-US"/>
+        </w:rPr>
+        <w:t>.</w:t>
+      </w:r>
+    </w:p>
+    <w:p>
+      <w:pPr>
+        <w:rPr>
+          <w:lang w:val="en-US"/>
+        </w:rPr>
+      </w:pPr>
+      <w:r>
+        <w:rPr>
+          <w:lang w:val="en-US"/>
+        </w:rPr>
+        <w:lastRenderedPageBreak/>
+        <w:drawing>
+          <wp:inline distT="0" distB="0" distL="0" distR="0" wp14:anchorId="00BE561F" wp14:editId="1F9AFBF0">
+            <wp:extent cx="4305300" cy="1793217"/>
+            <wp:effectExtent l="0" t="0" r="0" b="0"/>
+            <wp:docPr id="35" name="Picture 35" descr="Text&#10;&#10;Description automatically generated"/>
+            <wp:cNvGraphicFramePr>
+              <a:graphicFrameLocks xmlns:a="http://schemas.openxmlformats.org/drawingml/2006/main" noChangeAspect="1"/>
+            </wp:cNvGraphicFramePr>
+            <a:graphic xmlns:a="http://schemas.openxmlformats.org/drawingml/2006/main">
+              <a:graphicData uri="http://schemas.openxmlformats.org/drawingml/2006/picture">
+                <pic:pic xmlns:pic="http://schemas.openxmlformats.org/drawingml/2006/picture">
+                  <pic:nvPicPr>
+                    <pic:cNvPr id="35" name="Picture 35" descr="Text&#10;&#10;Description automatically generated"/>
+                    <pic:cNvPicPr/>
+                  </pic:nvPicPr>
+                  <pic:blipFill>
+                    <a:blip r:embed="rId39"/>
+                    <a:stretch>
+                      <a:fillRect/>
+                    </a:stretch>
+                  </pic:blipFill>
+                  <pic:spPr>
+                    <a:xfrm>
+                      <a:off x="0" y="0"/>
+                      <a:ext cx="4324252" cy="1801111"/>
+                    </a:xfrm>
+                    <a:prstGeom prst="rect">
+                      <a:avLst/>
+                    </a:prstGeom>
+                  </pic:spPr>
+                </pic:pic>
+              </a:graphicData>
+            </a:graphic>
+          </wp:inline>
+        </w:drawing>
+      </w:r>
+    </w:p>
+    <w:p>
+      <w:r>
+        <w:rPr>
+          <w:lang w:val="en-US"/>
+        </w:rPr>
+        <w:t>27.</w:t>
+      </w:r>
+      <w:r>
+        <w:rPr>
+          <w:lang w:val="en-US"/>
+        </w:rPr>
+        <w:t xml:space="preserve"> </w:t>
+      </w:r>
+      <w:r>
+        <w:t>Write a SQL query to find the maximum order (purchase) amount generated by each salesperson. Filter the rows for the salesperson ID is in the range 5003 and 5008 (Begin and end values are included.). Return salesperson id and maximum purchase amount.</w:t>
+      </w:r>
+    </w:p>
+    <w:p>
+      <w:pPr>
+        <w:rPr>
+          <w:lang w:val="en-US"/>
+        </w:rPr>
+      </w:pPr>
+      <w:r>
+        <w:rPr>
+          <w:lang w:val="en-US"/>
+        </w:rPr>
+        <w:drawing>
+          <wp:inline distT="0" distB="0" distL="0" distR="0" wp14:anchorId="2BA7A729" wp14:editId="1738455D">
+            <wp:extent cx="3596640" cy="1838939"/>
+            <wp:effectExtent l="0" t="0" r="3810" b="9525"/>
+            <wp:docPr id="36" name="Picture 36" descr="Text&#10;&#10;Description automatically generated"/>
+            <wp:cNvGraphicFramePr>
+              <a:graphicFrameLocks xmlns:a="http://schemas.openxmlformats.org/drawingml/2006/main" noChangeAspect="1"/>
+            </wp:cNvGraphicFramePr>
+            <a:graphic xmlns:a="http://schemas.openxmlformats.org/drawingml/2006/main">
+              <a:graphicData uri="http://schemas.openxmlformats.org/drawingml/2006/picture">
+                <pic:pic xmlns:pic="http://schemas.openxmlformats.org/drawingml/2006/picture">
+                  <pic:nvPicPr>
+                    <pic:cNvPr id="36" name="Picture 36" descr="Text&#10;&#10;Description automatically generated"/>
+                    <pic:cNvPicPr/>
+                  </pic:nvPicPr>
+                  <pic:blipFill>
+                    <a:blip r:embed="rId40"/>
+                    <a:stretch>
+                      <a:fillRect/>
+                    </a:stretch>
+                  </pic:blipFill>
+                  <pic:spPr>
+                    <a:xfrm>
+                      <a:off x="0" y="0"/>
+                      <a:ext cx="3606019" cy="1843735"/>
+                    </a:xfrm>
+                    <a:prstGeom prst="rect">
+                      <a:avLst/>
+                    </a:prstGeom>
+                  </pic:spPr>
+                </pic:pic>
+              </a:graphicData>
+            </a:graphic>
+          </wp:inline>
+        </w:drawing>
+      </w:r>
+    </w:p>
+    <w:p>
+      <w:pPr>
+        <w:rPr>
+          <w:lang w:val="en-US"/>
+        </w:rPr>
+      </w:pPr>
+      <w:r>
+        <w:rPr>
+          <w:lang w:val="en-US"/>
+        </w:rPr>
+        <w:t>28.</w:t>
+      </w:r>
+      <w:r>
+        <w:rPr>
+          <w:lang w:val="en-US"/>
+        </w:rPr>
+        <w:t xml:space="preserve"> </w:t>
+      </w:r>
+      <w:r>
+        <w:t>Write a SQL query to count all the orders generated on '2012-08-17'. Return number of orders</w:t>
+      </w:r>
+      <w:r>
+        <w:rPr>
+          <w:lang w:val="en-US"/>
+        </w:rPr>
+        <w:t>.</w:t>
+      </w:r>
+    </w:p>
+    <w:p>
+      <w:pPr>
+        <w:rPr>
+          <w:lang w:val="en-US"/>
+        </w:rPr>
+      </w:pPr>
+      <w:r>
+        <w:rPr>
+          <w:lang w:val="en-US"/>
+        </w:rPr>
+        <w:drawing>
+          <wp:inline distT="0" distB="0" distL="0" distR="0" wp14:anchorId="6BEBD987" wp14:editId="2C706884">
+            <wp:extent cx="3078480" cy="826702"/>
+            <wp:effectExtent l="0" t="0" r="0" b="0"/>
+            <wp:docPr id="37" name="Picture 37" descr="Text&#10;&#10;Description automatically generated"/>
+            <wp:cNvGraphicFramePr>
+              <a:graphicFrameLocks xmlns:a="http://schemas.openxmlformats.org/drawingml/2006/main" noChangeAspect="1"/>
+            </wp:cNvGraphicFramePr>
+            <a:graphic xmlns:a="http://schemas.openxmlformats.org/drawingml/2006/main">
+              <a:graphicData uri="http://schemas.openxmlformats.org/drawingml/2006/picture">
+                <pic:pic xmlns:pic="http://schemas.openxmlformats.org/drawingml/2006/picture">
+                  <pic:nvPicPr>
+                    <pic:cNvPr id="37" name="Picture 37" descr="Text&#10;&#10;Description automatically generated"/>
+                    <pic:cNvPicPr/>
+                  </pic:nvPicPr>
+                  <pic:blipFill>
+                    <a:blip r:embed="rId41"/>
+                    <a:stretch>
+                      <a:fillRect/>
+                    </a:stretch>
+                  </pic:blipFill>
+                  <pic:spPr>
+                    <a:xfrm>
+                      <a:off x="0" y="0"/>
+                      <a:ext cx="3090941" cy="830048"/>
+                    </a:xfrm>
+                    <a:prstGeom prst="rect">
+                      <a:avLst/>
+                    </a:prstGeom>
+                  </pic:spPr>
+                </pic:pic>
+              </a:graphicData>
+            </a:graphic>
+          </wp:inline>
+        </w:drawing>
+      </w:r>
+    </w:p>
+    <w:p>
+      <w:pPr>
+        <w:rPr>
+          <w:lang w:val="en-US"/>
+        </w:rPr>
+      </w:pPr>
+      <w:r>
+        <w:rPr>
+          <w:lang w:val="en-US"/>
+        </w:rPr>
+        <w:t xml:space="preserve">29. </w:t>
+      </w:r>
+      <w:r>
+        <w:t>Write a SQL query to calculate average purchase amount of each salesman. Return salesman id and average purchase amount</w:t>
+      </w:r>
+      <w:r>
+        <w:rPr>
+          <w:lang w:val="en-US"/>
+        </w:rPr>
+        <w:t>.</w:t>
       </w:r>
     </w:p>
     <w:p>

</xml_diff>

<commit_message>
30/45 done in task 2
</commit_message>
<xml_diff>
--- a/2. SQL Basics/task2.docx
+++ b/2. SQL Basics/task2.docx
@@ -210,21 +210,7 @@
         <w:rPr>
           <w:lang w:val="en-US"/>
         </w:rPr>
-        <w:t xml:space="preserve">ind the salespeople who lives in the </w:t>
-      </w:r>
-      <w:proofErr w:type="gramStart"/>
-      <w:r>
-        <w:rPr>
-          <w:lang w:val="en-US"/>
-        </w:rPr>
-        <w:t>City</w:t>
-      </w:r>
-      <w:proofErr w:type="gramEnd"/>
-      <w:r>
-        <w:rPr>
-          <w:lang w:val="en-US"/>
-        </w:rPr>
-        <w:t xml:space="preserve"> of 'Paris'. Return salesperson's name, city</w:t>
+        <w:t>ind the salespeople who lives in the City of 'Paris'. Return salesperson's name, city</w:t>
       </w:r>
       <w:r>
         <w:rPr>
@@ -410,21 +396,7 @@
         <w:rPr>
           <w:lang w:val="en-US"/>
         </w:rPr>
-        <w:t>(</w:t>
-      </w:r>
-      <w:proofErr w:type="gramStart"/>
-      <w:r>
-        <w:rPr>
-          <w:lang w:val="en-US"/>
-        </w:rPr>
-        <w:t>not</w:t>
-      </w:r>
-      <w:proofErr w:type="gramEnd"/>
-      <w:r>
-        <w:rPr>
-          <w:lang w:val="en-US"/>
-        </w:rPr>
-        <w:t xml:space="preserve"> inclusive). Return </w:t>
+        <w:t xml:space="preserve">(not inclusive). Return </w:t>
       </w:r>
       <w:proofErr w:type="spellStart"/>
       <w:r>
@@ -962,6 +934,9 @@
     </w:p>
     <w:p>
       <w:r>
+        <w:rPr>
+          <w:noProof/>
+        </w:rPr>
         <w:drawing>
           <wp:inline distT="0" distB="0" distL="0" distR="0" wp14:anchorId="38EA728C" wp14:editId="492445C2">
             <wp:extent cx="3566160" cy="2346347"/>
@@ -1007,25 +982,18 @@
         <w:t xml:space="preserve">11. </w:t>
       </w:r>
       <w:r>
-        <w:t xml:space="preserve">Update customer’s whose id is 3005 </w:t>
-      </w:r>
-      <w:proofErr w:type="gramStart"/>
-      <w:r>
-        <w:t>grade</w:t>
-      </w:r>
-      <w:proofErr w:type="gramEnd"/>
-      <w:r>
-        <w:t xml:space="preserve"> to be 300.</w:t>
-      </w:r>
-    </w:p>
-    <w:p>
-      <w:pPr>
-        <w:rPr>
-          <w:lang w:val="en-US"/>
-        </w:rPr>
-      </w:pPr>
-      <w:r>
-        <w:rPr>
+        <w:t>Update customer’s whose id is 3005 grade to be 300.</w:t>
+      </w:r>
+    </w:p>
+    <w:p>
+      <w:pPr>
+        <w:rPr>
+          <w:lang w:val="en-US"/>
+        </w:rPr>
+      </w:pPr>
+      <w:r>
+        <w:rPr>
+          <w:noProof/>
           <w:lang w:val="en-US"/>
         </w:rPr>
         <w:drawing>
@@ -1103,6 +1071,7 @@
       </w:pPr>
       <w:r>
         <w:rPr>
+          <w:noProof/>
           <w:lang w:val="en-US"/>
         </w:rPr>
         <w:drawing>
@@ -1150,6 +1119,7 @@
       </w:pPr>
       <w:r>
         <w:rPr>
+          <w:noProof/>
           <w:lang w:val="en-US"/>
         </w:rPr>
         <w:lastRenderedPageBreak/>
@@ -1225,6 +1195,7 @@
       </w:pPr>
       <w:r>
         <w:rPr>
+          <w:noProof/>
           <w:lang w:val="en-US"/>
         </w:rPr>
         <w:drawing>
@@ -1272,6 +1243,7 @@
       </w:pPr>
       <w:r>
         <w:rPr>
+          <w:noProof/>
           <w:lang w:val="en-US"/>
         </w:rPr>
         <w:drawing>
@@ -1319,6 +1291,7 @@
       </w:pPr>
       <w:r>
         <w:rPr>
+          <w:noProof/>
           <w:lang w:val="en-US"/>
         </w:rPr>
         <w:drawing>
@@ -1379,6 +1352,7 @@
       </w:pPr>
       <w:r>
         <w:rPr>
+          <w:noProof/>
           <w:lang w:val="en-US"/>
         </w:rPr>
         <w:drawing>
@@ -1426,6 +1400,7 @@
       </w:pPr>
       <w:r>
         <w:rPr>
+          <w:noProof/>
           <w:lang w:val="en-US"/>
         </w:rPr>
         <w:drawing>
@@ -1486,6 +1461,7 @@
       </w:pPr>
       <w:r>
         <w:rPr>
+          <w:noProof/>
           <w:lang w:val="en-US"/>
         </w:rPr>
         <w:drawing>
@@ -1547,6 +1523,7 @@
       </w:pPr>
       <w:r>
         <w:rPr>
+          <w:noProof/>
           <w:lang w:val="en-US"/>
         </w:rPr>
         <w:drawing>
@@ -1610,6 +1587,7 @@
       </w:pPr>
       <w:r>
         <w:rPr>
+          <w:noProof/>
           <w:lang w:val="en-US"/>
         </w:rPr>
         <w:drawing>
@@ -1657,6 +1635,7 @@
       </w:pPr>
       <w:r>
         <w:rPr>
+          <w:noProof/>
           <w:lang w:val="en-US"/>
         </w:rPr>
         <w:drawing>
@@ -1715,6 +1694,7 @@
       </w:pPr>
       <w:r>
         <w:rPr>
+          <w:noProof/>
           <w:lang w:val="en-US"/>
         </w:rPr>
         <w:drawing>
@@ -1781,6 +1761,7 @@
       </w:r>
       <w:r>
         <w:rPr>
+          <w:noProof/>
           <w:lang w:val="en-US"/>
         </w:rPr>
         <w:drawing>
@@ -1850,6 +1831,7 @@
       </w:pPr>
       <w:r>
         <w:rPr>
+          <w:noProof/>
           <w:lang w:val="en-US"/>
         </w:rPr>
         <w:drawing>
@@ -1909,6 +1891,7 @@
       </w:pPr>
       <w:r>
         <w:rPr>
+          <w:noProof/>
           <w:lang w:val="en-US"/>
         </w:rPr>
         <w:drawing>
@@ -1969,6 +1952,7 @@
       </w:pPr>
       <w:r>
         <w:rPr>
+          <w:noProof/>
           <w:lang w:val="en-US"/>
         </w:rPr>
         <w:drawing>
@@ -2033,6 +2017,7 @@
       </w:pPr>
       <w:r>
         <w:rPr>
+          <w:noProof/>
           <w:lang w:val="en-US"/>
         </w:rPr>
         <w:drawing>
@@ -2098,19 +2083,11 @@
         </w:rPr>
         <w:t xml:space="preserve"> is a primary key, we don’t necessarily have to do </w:t>
       </w:r>
-      <w:proofErr w:type="gramStart"/>
-      <w:r>
-        <w:rPr>
-          <w:lang w:val="en-US"/>
-        </w:rPr>
-        <w:t>DISTINCT(</w:t>
-      </w:r>
-      <w:proofErr w:type="gramEnd"/>
-      <w:r>
-        <w:rPr>
-          <w:lang w:val="en-US"/>
-        </w:rPr>
-        <w:t>)</w:t>
+      <w:r>
+        <w:rPr>
+          <w:lang w:val="en-US"/>
+        </w:rPr>
+        <w:t>DISTINCT()</w:t>
       </w:r>
       <w:r>
         <w:rPr>
@@ -2122,16 +2099,8 @@
         <w:rPr>
           <w:lang w:val="en-US"/>
         </w:rPr>
-        <w:t xml:space="preserve"> There won’t be duplicates of </w:t>
-      </w:r>
-      <w:proofErr w:type="gramStart"/>
-      <w:r>
-        <w:rPr>
-          <w:lang w:val="en-US"/>
-        </w:rPr>
-        <w:t>id’s</w:t>
-      </w:r>
-      <w:proofErr w:type="gramEnd"/>
+        <w:t xml:space="preserve"> There won’t be duplicates of id’s</w:t>
+      </w:r>
       <w:r>
         <w:rPr>
           <w:lang w:val="en-US"/>
@@ -2164,6 +2133,7 @@
       </w:pPr>
       <w:r>
         <w:rPr>
+          <w:noProof/>
           <w:lang w:val="en-US"/>
         </w:rPr>
         <w:drawing>
@@ -2222,6 +2192,7 @@
       </w:pPr>
       <w:r>
         <w:rPr>
+          <w:noProof/>
           <w:lang w:val="en-US"/>
         </w:rPr>
         <w:drawing>
@@ -2296,6 +2267,7 @@
       </w:pPr>
       <w:r>
         <w:rPr>
+          <w:noProof/>
           <w:lang w:val="en-US"/>
         </w:rPr>
         <w:drawing>
@@ -2354,6 +2326,7 @@
       </w:pPr>
       <w:r>
         <w:rPr>
+          <w:noProof/>
           <w:lang w:val="en-US"/>
         </w:rPr>
         <w:lastRenderedPageBreak/>
@@ -2457,6 +2430,7 @@
       </w:pPr>
       <w:r>
         <w:rPr>
+          <w:noProof/>
           <w:lang w:val="en-US"/>
         </w:rPr>
         <w:drawing>
@@ -2529,6 +2503,7 @@
       </w:pPr>
       <w:r>
         <w:rPr>
+          <w:noProof/>
           <w:lang w:val="en-US"/>
         </w:rPr>
         <w:drawing>
@@ -2601,6 +2576,7 @@
       </w:pPr>
       <w:r>
         <w:rPr>
+          <w:noProof/>
           <w:lang w:val="en-US"/>
         </w:rPr>
         <w:lastRenderedPageBreak/>
@@ -2666,6 +2642,7 @@
       </w:pPr>
       <w:r>
         <w:rPr>
+          <w:noProof/>
           <w:lang w:val="en-US"/>
         </w:rPr>
         <w:drawing>
@@ -2741,6 +2718,7 @@
       </w:pPr>
       <w:r>
         <w:rPr>
+          <w:noProof/>
           <w:lang w:val="en-US"/>
         </w:rPr>
         <w:drawing>
@@ -2795,6 +2773,145 @@
       <w:r>
         <w:t>Write a SQL query to calculate average purchase amount of each salesman. Return salesman id and average purchase amount</w:t>
       </w:r>
+      <w:r>
+        <w:rPr>
+          <w:lang w:val="en-US"/>
+        </w:rPr>
+        <w:t>.</w:t>
+      </w:r>
+    </w:p>
+    <w:p>
+      <w:pPr>
+        <w:rPr>
+          <w:lang w:val="en-US"/>
+        </w:rPr>
+      </w:pPr>
+      <w:r>
+        <w:rPr>
+          <w:lang w:val="en-US"/>
+        </w:rPr>
+        <w:drawing>
+          <wp:inline distT="0" distB="0" distL="0" distR="0" wp14:anchorId="54ECBD88" wp14:editId="49E3BEDF">
+            <wp:extent cx="4160520" cy="1526200"/>
+            <wp:effectExtent l="0" t="0" r="0" b="0"/>
+            <wp:docPr id="38" name="Picture 38" descr="Text&#10;&#10;Description automatically generated"/>
+            <wp:cNvGraphicFramePr>
+              <a:graphicFrameLocks xmlns:a="http://schemas.openxmlformats.org/drawingml/2006/main" noChangeAspect="1"/>
+            </wp:cNvGraphicFramePr>
+            <a:graphic xmlns:a="http://schemas.openxmlformats.org/drawingml/2006/main">
+              <a:graphicData uri="http://schemas.openxmlformats.org/drawingml/2006/picture">
+                <pic:pic xmlns:pic="http://schemas.openxmlformats.org/drawingml/2006/picture">
+                  <pic:nvPicPr>
+                    <pic:cNvPr id="38" name="Picture 38" descr="Text&#10;&#10;Description automatically generated"/>
+                    <pic:cNvPicPr/>
+                  </pic:nvPicPr>
+                  <pic:blipFill>
+                    <a:blip r:embed="rId42"/>
+                    <a:stretch>
+                      <a:fillRect/>
+                    </a:stretch>
+                  </pic:blipFill>
+                  <pic:spPr>
+                    <a:xfrm>
+                      <a:off x="0" y="0"/>
+                      <a:ext cx="4175279" cy="1531614"/>
+                    </a:xfrm>
+                    <a:prstGeom prst="rect">
+                      <a:avLst/>
+                    </a:prstGeom>
+                  </pic:spPr>
+                </pic:pic>
+              </a:graphicData>
+            </a:graphic>
+          </wp:inline>
+        </w:drawing>
+      </w:r>
+    </w:p>
+    <w:p>
+      <w:r>
+        <w:rPr>
+          <w:lang w:val="en-US"/>
+        </w:rPr>
+        <w:t>30</w:t>
+      </w:r>
+      <w:r>
+        <w:t>. Sort the previous result in decreasing order by the average purchase amount.</w:t>
+      </w:r>
+    </w:p>
+    <w:p>
+      <w:pPr>
+        <w:rPr>
+          <w:lang w:val="en-US"/>
+        </w:rPr>
+      </w:pPr>
+      <w:r>
+        <w:rPr>
+          <w:lang w:val="en-US"/>
+        </w:rPr>
+        <w:lastRenderedPageBreak/>
+        <w:drawing>
+          <wp:inline distT="0" distB="0" distL="0" distR="0" wp14:anchorId="0F9AA670" wp14:editId="5389BB7D">
+            <wp:extent cx="3977640" cy="1557828"/>
+            <wp:effectExtent l="0" t="0" r="3810" b="4445"/>
+            <wp:docPr id="39" name="Picture 39" descr="Text&#10;&#10;Description automatically generated"/>
+            <wp:cNvGraphicFramePr>
+              <a:graphicFrameLocks xmlns:a="http://schemas.openxmlformats.org/drawingml/2006/main" noChangeAspect="1"/>
+            </wp:cNvGraphicFramePr>
+            <a:graphic xmlns:a="http://schemas.openxmlformats.org/drawingml/2006/main">
+              <a:graphicData uri="http://schemas.openxmlformats.org/drawingml/2006/picture">
+                <pic:pic xmlns:pic="http://schemas.openxmlformats.org/drawingml/2006/picture">
+                  <pic:nvPicPr>
+                    <pic:cNvPr id="39" name="Picture 39" descr="Text&#10;&#10;Description automatically generated"/>
+                    <pic:cNvPicPr/>
+                  </pic:nvPicPr>
+                  <pic:blipFill>
+                    <a:blip r:embed="rId43"/>
+                    <a:stretch>
+                      <a:fillRect/>
+                    </a:stretch>
+                  </pic:blipFill>
+                  <pic:spPr>
+                    <a:xfrm>
+                      <a:off x="0" y="0"/>
+                      <a:ext cx="3989351" cy="1562415"/>
+                    </a:xfrm>
+                    <a:prstGeom prst="rect">
+                      <a:avLst/>
+                    </a:prstGeom>
+                  </pic:spPr>
+                </pic:pic>
+              </a:graphicData>
+            </a:graphic>
+          </wp:inline>
+        </w:drawing>
+      </w:r>
+    </w:p>
+    <w:p>
+      <w:pPr>
+        <w:rPr>
+          <w:lang w:val="en-US"/>
+        </w:rPr>
+      </w:pPr>
+      <w:r>
+        <w:rPr>
+          <w:lang w:val="en-US"/>
+        </w:rPr>
+        <w:t>“round”</w:t>
+      </w:r>
+      <w:r>
+        <w:rPr>
+          <w:lang w:val="en-US"/>
+        </w:rPr>
+        <w:t xml:space="preserve"> is the name of the result of the average, so we are ordering by it, instead of </w:t>
+      </w:r>
+      <w:proofErr w:type="spellStart"/>
+      <w:r>
+        <w:rPr>
+          <w:lang w:val="en-US"/>
+        </w:rPr>
+        <w:t>purch_amt</w:t>
+      </w:r>
+      <w:proofErr w:type="spellEnd"/>
       <w:r>
         <w:rPr>
           <w:lang w:val="en-US"/>

</xml_diff>

<commit_message>
39/44 done in task 2!
</commit_message>
<xml_diff>
--- a/2. SQL Basics/task2.docx
+++ b/2. SQL Basics/task2.docx
@@ -298,19 +298,11 @@
           <w:lang w:val="en-US"/>
         </w:rPr>
       </w:pPr>
-      <w:proofErr w:type="spellStart"/>
-      <w:r>
-        <w:rPr>
-          <w:lang w:val="en-US"/>
-        </w:rPr>
-        <w:t>salesman_id</w:t>
-      </w:r>
-      <w:proofErr w:type="spellEnd"/>
-      <w:r>
-        <w:rPr>
-          <w:lang w:val="en-US"/>
-        </w:rPr>
-        <w:t>, name.</w:t>
+      <w:r>
+        <w:rPr>
+          <w:lang w:val="en-US"/>
+        </w:rPr>
+        <w:t>salesman_id, name.</w:t>
       </w:r>
     </w:p>
     <w:p>
@@ -396,21 +388,7 @@
         <w:rPr>
           <w:lang w:val="en-US"/>
         </w:rPr>
-        <w:t xml:space="preserve">(not inclusive). Return </w:t>
-      </w:r>
-      <w:proofErr w:type="spellStart"/>
-      <w:r>
-        <w:rPr>
-          <w:lang w:val="en-US"/>
-        </w:rPr>
-        <w:t>salesman_id</w:t>
-      </w:r>
-      <w:proofErr w:type="spellEnd"/>
-      <w:r>
-        <w:rPr>
-          <w:lang w:val="en-US"/>
-        </w:rPr>
-        <w:t>, name, city, commission</w:t>
+        <w:t>(not inclusive). Return salesman_id, name, city, commission</w:t>
       </w:r>
       <w:r>
         <w:rPr>
@@ -564,51 +542,21 @@
         <w:rPr>
           <w:lang w:val="en-US"/>
         </w:rPr>
-        <w:t xml:space="preserve">Find the orders, which are delivered by a salesperson of ID. 5001. Return </w:t>
-      </w:r>
-      <w:proofErr w:type="spellStart"/>
-      <w:r>
-        <w:rPr>
-          <w:lang w:val="en-US"/>
-        </w:rPr>
-        <w:t>ord_no</w:t>
-      </w:r>
-      <w:proofErr w:type="spellEnd"/>
-      <w:r>
-        <w:rPr>
-          <w:lang w:val="en-US"/>
-        </w:rPr>
-        <w:t xml:space="preserve">, </w:t>
-      </w:r>
-    </w:p>
-    <w:p>
-      <w:pPr>
-        <w:rPr>
-          <w:lang w:val="en-US"/>
-        </w:rPr>
-      </w:pPr>
-      <w:proofErr w:type="spellStart"/>
-      <w:r>
-        <w:rPr>
-          <w:lang w:val="en-US"/>
-        </w:rPr>
-        <w:t>ord_date</w:t>
-      </w:r>
-      <w:proofErr w:type="spellEnd"/>
-      <w:r>
-        <w:rPr>
-          <w:lang w:val="en-US"/>
-        </w:rPr>
-        <w:t xml:space="preserve">, </w:t>
-      </w:r>
-      <w:proofErr w:type="spellStart"/>
-      <w:r>
-        <w:rPr>
-          <w:lang w:val="en-US"/>
-        </w:rPr>
-        <w:t>purch_amt</w:t>
-      </w:r>
-      <w:proofErr w:type="spellEnd"/>
+        <w:t xml:space="preserve">Find the orders, which are delivered by a salesperson of ID. 5001. Return ord_no, </w:t>
+      </w:r>
+    </w:p>
+    <w:p>
+      <w:pPr>
+        <w:rPr>
+          <w:lang w:val="en-US"/>
+        </w:rPr>
+      </w:pPr>
+      <w:r>
+        <w:rPr>
+          <w:lang w:val="en-US"/>
+        </w:rPr>
+        <w:t>ord_date, purch_amt</w:t>
+      </w:r>
     </w:p>
     <w:p>
       <w:pPr>
@@ -666,37 +614,8 @@
         <w:t xml:space="preserve">7. </w:t>
       </w:r>
       <w:r>
-        <w:t xml:space="preserve">Find the orders, which are delivered by a salesperson of ID. 5001 and </w:t>
-      </w:r>
-      <w:proofErr w:type="spellStart"/>
-      <w:r>
-        <w:t>purchace</w:t>
-      </w:r>
-      <w:proofErr w:type="spellEnd"/>
-      <w:r>
-        <w:t xml:space="preserve"> amount is more than 1000. Return </w:t>
-      </w:r>
-      <w:proofErr w:type="spellStart"/>
-      <w:r>
-        <w:t>ord_no</w:t>
-      </w:r>
-      <w:proofErr w:type="spellEnd"/>
-      <w:r>
-        <w:t xml:space="preserve">, </w:t>
-      </w:r>
-      <w:proofErr w:type="spellStart"/>
-      <w:r>
-        <w:t>ord_date</w:t>
-      </w:r>
-      <w:proofErr w:type="spellEnd"/>
-      <w:r>
-        <w:t xml:space="preserve">, </w:t>
-      </w:r>
-      <w:proofErr w:type="spellStart"/>
-      <w:r>
-        <w:t>purch_amt</w:t>
-      </w:r>
-      <w:proofErr w:type="spellEnd"/>
+        <w:t>Find the orders, which are delivered by a salesperson of ID. 5001 and purchace amount is more than 1000. Return ord_no, ord_date, purch_amt</w:t>
+      </w:r>
     </w:p>
     <w:p>
       <w:pPr>
@@ -759,29 +678,8 @@
         <w:t xml:space="preserve">8. </w:t>
       </w:r>
       <w:r>
-        <w:t xml:space="preserve">Find the products whose price is in the range 1000 to 4000. Begin and end values are included. Return </w:t>
-      </w:r>
-      <w:proofErr w:type="spellStart"/>
-      <w:r>
-        <w:t>ord_no</w:t>
-      </w:r>
-      <w:proofErr w:type="spellEnd"/>
-      <w:r>
-        <w:t xml:space="preserve">, </w:t>
-      </w:r>
-      <w:proofErr w:type="spellStart"/>
-      <w:r>
-        <w:t>ord_date</w:t>
-      </w:r>
-      <w:proofErr w:type="spellEnd"/>
-      <w:r>
-        <w:t xml:space="preserve">, </w:t>
-      </w:r>
-      <w:proofErr w:type="spellStart"/>
-      <w:r>
-        <w:t>purch_amt</w:t>
-      </w:r>
-      <w:proofErr w:type="spellEnd"/>
+        <w:t>Find the products whose price is in the range 1000 to 4000. Begin and end values are included. Return ord_no, ord_date, purch_amt</w:t>
+      </w:r>
       <w:r>
         <w:rPr>
           <w:lang w:val="en-US"/>
@@ -845,31 +743,7 @@
         <w:t xml:space="preserve">9. </w:t>
       </w:r>
       <w:r>
-        <w:t xml:space="preserve">Write a SQL query to find all the orders which purchase amount is less than 500€ and done before October 2012 or which purchase amount is greater than 2000 and done in October 2012. Return </w:t>
-      </w:r>
-      <w:proofErr w:type="spellStart"/>
-      <w:r>
-        <w:t>ord_no</w:t>
-      </w:r>
-      <w:proofErr w:type="spellEnd"/>
-      <w:r>
-        <w:t xml:space="preserve">, </w:t>
-      </w:r>
-      <w:proofErr w:type="spellStart"/>
-      <w:r>
-        <w:t>purch_amt</w:t>
-      </w:r>
-      <w:proofErr w:type="spellEnd"/>
-      <w:r>
-        <w:t xml:space="preserve">, </w:t>
-      </w:r>
-      <w:proofErr w:type="spellStart"/>
-      <w:r>
-        <w:t>ord_date</w:t>
-      </w:r>
-      <w:proofErr w:type="spellEnd"/>
-      <w:r>
-        <w:t>.</w:t>
+        <w:t>Write a SQL query to find all the orders which purchase amount is less than 500€ and done before October 2012 or which purchase amount is greater than 2000 and done in October 2012. Return ord_no, purch_amt, ord_date.</w:t>
       </w:r>
     </w:p>
     <w:p>
@@ -1172,19 +1046,11 @@
         </w:rPr>
         <w:t xml:space="preserve">Now alter the </w:t>
       </w:r>
-      <w:proofErr w:type="spellStart"/>
-      <w:r>
-        <w:rPr>
-          <w:lang w:val="en-US"/>
-        </w:rPr>
-        <w:t>salesman_id</w:t>
-      </w:r>
-      <w:proofErr w:type="spellEnd"/>
-      <w:r>
-        <w:rPr>
-          <w:lang w:val="en-US"/>
-        </w:rPr>
-        <w:t>:</w:t>
+      <w:r>
+        <w:rPr>
+          <w:lang w:val="en-US"/>
+        </w:rPr>
+        <w:t>salesman_id:</w:t>
       </w:r>
     </w:p>
     <w:p>
@@ -2067,21 +1933,7 @@
         <w:rPr>
           <w:lang w:val="en-US"/>
         </w:rPr>
-        <w:t xml:space="preserve">Since </w:t>
-      </w:r>
-      <w:proofErr w:type="spellStart"/>
-      <w:r>
-        <w:rPr>
-          <w:lang w:val="en-US"/>
-        </w:rPr>
-        <w:t>salesman_id</w:t>
-      </w:r>
-      <w:proofErr w:type="spellEnd"/>
-      <w:r>
-        <w:rPr>
-          <w:lang w:val="en-US"/>
-        </w:rPr>
-        <w:t xml:space="preserve"> is a primary key, we don’t necessarily have to do </w:t>
+        <w:t xml:space="preserve">Since salesman_id is a primary key, we don’t necessarily have to do </w:t>
       </w:r>
       <w:r>
         <w:rPr>
@@ -2245,13 +2097,8 @@
         <w:t xml:space="preserve">22. </w:t>
       </w:r>
       <w:r>
-        <w:t xml:space="preserve">Write a SQL query to find the maximum purchase </w:t>
-      </w:r>
-      <w:proofErr w:type="spellStart"/>
-      <w:r>
-        <w:t>amoun</w:t>
-      </w:r>
-      <w:proofErr w:type="spellEnd"/>
+        <w:t>Write a SQL query to find the maximum purchase amoun</w:t>
+      </w:r>
       <w:r>
         <w:rPr>
           <w:lang w:val="en-US"/>
@@ -2377,16 +2224,8 @@
         <w:rPr>
           <w:lang w:val="en-US"/>
         </w:rPr>
-        <w:t xml:space="preserve">Ordered by the </w:t>
-      </w:r>
-      <w:proofErr w:type="spellStart"/>
-      <w:r>
-        <w:rPr>
-          <w:lang w:val="en-US"/>
-        </w:rPr>
-        <w:t>customer_id</w:t>
-      </w:r>
-      <w:proofErr w:type="spellEnd"/>
+        <w:t>Ordered by the customer_id</w:t>
+      </w:r>
       <w:r>
         <w:rPr>
           <w:lang w:val="en-US"/>
@@ -2642,22 +2481,21 @@
       </w:pPr>
       <w:r>
         <w:rPr>
-          <w:noProof/>
-          <w:lang w:val="en-US"/>
-        </w:rPr>
-        <w:drawing>
-          <wp:inline distT="0" distB="0" distL="0" distR="0" wp14:anchorId="2BA7A729" wp14:editId="1738455D">
-            <wp:extent cx="3596640" cy="1838939"/>
-            <wp:effectExtent l="0" t="0" r="3810" b="9525"/>
-            <wp:docPr id="36" name="Picture 36" descr="Text&#10;&#10;Description automatically generated"/>
-            <wp:cNvGraphicFramePr>
-              <a:graphicFrameLocks xmlns:a="http://schemas.openxmlformats.org/drawingml/2006/main" noChangeAspect="1"/>
-            </wp:cNvGraphicFramePr>
-            <a:graphic xmlns:a="http://schemas.openxmlformats.org/drawingml/2006/main">
-              <a:graphicData uri="http://schemas.openxmlformats.org/drawingml/2006/picture">
-                <pic:pic xmlns:pic="http://schemas.openxmlformats.org/drawingml/2006/picture">
-                  <pic:nvPicPr>
-                    <pic:cNvPr id="36" name="Picture 36" descr="Text&#10;&#10;Description automatically generated"/>
+          <w:lang w:val="en-US"/>
+        </w:rPr>
+        <w:drawing>
+          <wp:inline distT="0" distB="0" distL="0" distR="0" wp14:anchorId="02FC4C55" wp14:editId="06FE56FC">
+            <wp:extent cx="3444240" cy="1483234"/>
+            <wp:effectExtent l="0" t="0" r="3810" b="3175"/>
+            <wp:docPr id="41" name="Picture 41" descr="Text&#10;&#10;Description automatically generated"/>
+            <wp:cNvGraphicFramePr>
+              <a:graphicFrameLocks xmlns:a="http://schemas.openxmlformats.org/drawingml/2006/main" noChangeAspect="1"/>
+            </wp:cNvGraphicFramePr>
+            <a:graphic xmlns:a="http://schemas.openxmlformats.org/drawingml/2006/main">
+              <a:graphicData uri="http://schemas.openxmlformats.org/drawingml/2006/picture">
+                <pic:pic xmlns:pic="http://schemas.openxmlformats.org/drawingml/2006/picture">
+                  <pic:nvPicPr>
+                    <pic:cNvPr id="41" name="Picture 41" descr="Text&#10;&#10;Description automatically generated"/>
                     <pic:cNvPicPr/>
                   </pic:nvPicPr>
                   <pic:blipFill>
@@ -2669,7 +2507,7 @@
                   <pic:spPr>
                     <a:xfrm>
                       <a:off x="0" y="0"/>
-                      <a:ext cx="3606019" cy="1843735"/>
+                      <a:ext cx="3453794" cy="1487348"/>
                     </a:xfrm>
                     <a:prstGeom prst="rect">
                       <a:avLst/>
@@ -2788,6 +2626,7 @@
       </w:pPr>
       <w:r>
         <w:rPr>
+          <w:noProof/>
           <w:lang w:val="en-US"/>
         </w:rPr>
         <w:drawing>
@@ -2846,6 +2685,7 @@
       </w:pPr>
       <w:r>
         <w:rPr>
+          <w:noProof/>
           <w:lang w:val="en-US"/>
         </w:rPr>
         <w:lastRenderedPageBreak/>
@@ -2902,16 +2742,201 @@
         <w:rPr>
           <w:lang w:val="en-US"/>
         </w:rPr>
-        <w:t xml:space="preserve"> is the name of the result of the average, so we are ordering by it, instead of </w:t>
-      </w:r>
-      <w:proofErr w:type="spellStart"/>
-      <w:r>
-        <w:rPr>
-          <w:lang w:val="en-US"/>
-        </w:rPr>
-        <w:t>purch_amt</w:t>
-      </w:r>
-      <w:proofErr w:type="spellEnd"/>
+        <w:t xml:space="preserve"> is the name of the result of the average, so we are ordering by it, instead of purch_amt.</w:t>
+      </w:r>
+    </w:p>
+    <w:p>
+      <w:r>
+        <w:t>31. Write a SQL query to find all the orders. Instead of showing salesman id you should show salesman’s name. Return ord_no, purch_amt, ord_date, customer_id and salesman name. You need to join orders and salesman tables.</w:t>
+      </w:r>
+    </w:p>
+    <w:p>
+      <w:pPr>
+        <w:rPr>
+          <w:lang w:val="en-US"/>
+        </w:rPr>
+      </w:pPr>
+      <w:r>
+        <w:rPr>
+          <w:noProof/>
+          <w:lang w:val="en-US"/>
+        </w:rPr>
+        <w:drawing>
+          <wp:inline distT="0" distB="0" distL="0" distR="0" wp14:anchorId="2D290EFE" wp14:editId="555F707D">
+            <wp:extent cx="5731510" cy="2030095"/>
+            <wp:effectExtent l="0" t="0" r="2540" b="8255"/>
+            <wp:docPr id="40" name="Picture 40" descr="Graphical user interface, text&#10;&#10;Description automatically generated"/>
+            <wp:cNvGraphicFramePr>
+              <a:graphicFrameLocks xmlns:a="http://schemas.openxmlformats.org/drawingml/2006/main" noChangeAspect="1"/>
+            </wp:cNvGraphicFramePr>
+            <a:graphic xmlns:a="http://schemas.openxmlformats.org/drawingml/2006/main">
+              <a:graphicData uri="http://schemas.openxmlformats.org/drawingml/2006/picture">
+                <pic:pic xmlns:pic="http://schemas.openxmlformats.org/drawingml/2006/picture">
+                  <pic:nvPicPr>
+                    <pic:cNvPr id="40" name="Picture 40" descr="Graphical user interface, text&#10;&#10;Description automatically generated"/>
+                    <pic:cNvPicPr/>
+                  </pic:nvPicPr>
+                  <pic:blipFill>
+                    <a:blip r:embed="rId44"/>
+                    <a:stretch>
+                      <a:fillRect/>
+                    </a:stretch>
+                  </pic:blipFill>
+                  <pic:spPr>
+                    <a:xfrm>
+                      <a:off x="0" y="0"/>
+                      <a:ext cx="5731510" cy="2030095"/>
+                    </a:xfrm>
+                    <a:prstGeom prst="rect">
+                      <a:avLst/>
+                    </a:prstGeom>
+                  </pic:spPr>
+                </pic:pic>
+              </a:graphicData>
+            </a:graphic>
+          </wp:inline>
+        </w:drawing>
+      </w:r>
+    </w:p>
+    <w:p>
+      <w:pPr>
+        <w:rPr>
+          <w:lang w:val="en-US"/>
+        </w:rPr>
+      </w:pPr>
+      <w:r>
+        <w:rPr>
+          <w:lang w:val="en-US"/>
+        </w:rPr>
+        <w:t>I used the AS keyword to import the salesman name as “salesman_name”, instead of just “name”.</w:t>
+      </w:r>
+    </w:p>
+    <w:p>
+      <w:r>
+        <w:t>32. Write a SQL query to find all the orders. Instead of showing salesman id you should show salesman’s name and instead of showing customer id you should show customer name. Return ord_no, purch_amt, ord_date, customer name and salesman name. You need to join orders, salesman and customers tables.</w:t>
+      </w:r>
+    </w:p>
+    <w:p>
+      <w:r>
+        <w:drawing>
+          <wp:inline distT="0" distB="0" distL="0" distR="0" wp14:anchorId="240BABA8" wp14:editId="0270497D">
+            <wp:extent cx="5116711" cy="2948940"/>
+            <wp:effectExtent l="0" t="0" r="8255" b="3810"/>
+            <wp:docPr id="42" name="Picture 42" descr="Graphical user interface&#10;&#10;Description automatically generated"/>
+            <wp:cNvGraphicFramePr>
+              <a:graphicFrameLocks xmlns:a="http://schemas.openxmlformats.org/drawingml/2006/main" noChangeAspect="1"/>
+            </wp:cNvGraphicFramePr>
+            <a:graphic xmlns:a="http://schemas.openxmlformats.org/drawingml/2006/main">
+              <a:graphicData uri="http://schemas.openxmlformats.org/drawingml/2006/picture">
+                <pic:pic xmlns:pic="http://schemas.openxmlformats.org/drawingml/2006/picture">
+                  <pic:nvPicPr>
+                    <pic:cNvPr id="42" name="Picture 42" descr="Graphical user interface&#10;&#10;Description automatically generated"/>
+                    <pic:cNvPicPr/>
+                  </pic:nvPicPr>
+                  <pic:blipFill>
+                    <a:blip r:embed="rId45"/>
+                    <a:stretch>
+                      <a:fillRect/>
+                    </a:stretch>
+                  </pic:blipFill>
+                  <pic:spPr>
+                    <a:xfrm>
+                      <a:off x="0" y="0"/>
+                      <a:ext cx="5120356" cy="2951041"/>
+                    </a:xfrm>
+                    <a:prstGeom prst="rect">
+                      <a:avLst/>
+                    </a:prstGeom>
+                  </pic:spPr>
+                </pic:pic>
+              </a:graphicData>
+            </a:graphic>
+          </wp:inline>
+        </w:drawing>
+      </w:r>
+    </w:p>
+    <w:p>
+      <w:r>
+        <w:rPr>
+          <w:lang w:val="en-US"/>
+        </w:rPr>
+        <w:lastRenderedPageBreak/>
+        <w:t xml:space="preserve">33. </w:t>
+      </w:r>
+      <w:r>
+        <w:t>Find the salesperson and customer who belongs to same city. Return Salesman, cust_name and city.</w:t>
+      </w:r>
+    </w:p>
+    <w:p>
+      <w:pPr>
+        <w:rPr>
+          <w:lang w:val="en-US"/>
+        </w:rPr>
+      </w:pPr>
+      <w:r>
+        <w:rPr>
+          <w:lang w:val="en-US"/>
+        </w:rPr>
+        <w:drawing>
+          <wp:inline distT="0" distB="0" distL="0" distR="0" wp14:anchorId="1E6FCA55" wp14:editId="7FF06FDC">
+            <wp:extent cx="3558540" cy="2657548"/>
+            <wp:effectExtent l="0" t="0" r="3810" b="9525"/>
+            <wp:docPr id="43" name="Picture 43" descr="Graphical user interface, text&#10;&#10;Description automatically generated"/>
+            <wp:cNvGraphicFramePr>
+              <a:graphicFrameLocks xmlns:a="http://schemas.openxmlformats.org/drawingml/2006/main" noChangeAspect="1"/>
+            </wp:cNvGraphicFramePr>
+            <a:graphic xmlns:a="http://schemas.openxmlformats.org/drawingml/2006/main">
+              <a:graphicData uri="http://schemas.openxmlformats.org/drawingml/2006/picture">
+                <pic:pic xmlns:pic="http://schemas.openxmlformats.org/drawingml/2006/picture">
+                  <pic:nvPicPr>
+                    <pic:cNvPr id="43" name="Picture 43" descr="Graphical user interface, text&#10;&#10;Description automatically generated"/>
+                    <pic:cNvPicPr/>
+                  </pic:nvPicPr>
+                  <pic:blipFill>
+                    <a:blip r:embed="rId46"/>
+                    <a:stretch>
+                      <a:fillRect/>
+                    </a:stretch>
+                  </pic:blipFill>
+                  <pic:spPr>
+                    <a:xfrm>
+                      <a:off x="0" y="0"/>
+                      <a:ext cx="3562845" cy="2660763"/>
+                    </a:xfrm>
+                    <a:prstGeom prst="rect">
+                      <a:avLst/>
+                    </a:prstGeom>
+                  </pic:spPr>
+                </pic:pic>
+              </a:graphicData>
+            </a:graphic>
+          </wp:inline>
+        </w:drawing>
+      </w:r>
+    </w:p>
+    <w:p>
+      <w:r>
+        <w:rPr>
+          <w:lang w:val="en-US"/>
+        </w:rPr>
+        <w:t xml:space="preserve">34. </w:t>
+      </w:r>
+      <w:r>
+        <w:t>Calculate the average purchase amount of each salesman. Return salesman id, salesman name and average purchase.</w:t>
+      </w:r>
+    </w:p>
+    <w:p>
+      <w:pPr>
+        <w:rPr>
+          <w:lang w:val="en-US"/>
+        </w:rPr>
+      </w:pPr>
+      <w:r>
+        <w:rPr>
+          <w:lang w:val="en-US"/>
+        </w:rPr>
+        <w:t>My solution rounded to 2 decimal places</w:t>
+      </w:r>
       <w:r>
         <w:rPr>
           <w:lang w:val="en-US"/>
@@ -2925,6 +2950,561 @@
           <w:lang w:val="en-US"/>
         </w:rPr>
       </w:pPr>
+      <w:r>
+        <w:rPr>
+          <w:lang w:val="en-US"/>
+        </w:rPr>
+        <w:drawing>
+          <wp:inline distT="0" distB="0" distL="0" distR="0" wp14:anchorId="59CE2839" wp14:editId="3E69ED36">
+            <wp:extent cx="4038600" cy="2349862"/>
+            <wp:effectExtent l="0" t="0" r="0" b="0"/>
+            <wp:docPr id="44" name="Picture 44" descr="Text&#10;&#10;Description automatically generated"/>
+            <wp:cNvGraphicFramePr>
+              <a:graphicFrameLocks xmlns:a="http://schemas.openxmlformats.org/drawingml/2006/main" noChangeAspect="1"/>
+            </wp:cNvGraphicFramePr>
+            <a:graphic xmlns:a="http://schemas.openxmlformats.org/drawingml/2006/main">
+              <a:graphicData uri="http://schemas.openxmlformats.org/drawingml/2006/picture">
+                <pic:pic xmlns:pic="http://schemas.openxmlformats.org/drawingml/2006/picture">
+                  <pic:nvPicPr>
+                    <pic:cNvPr id="44" name="Picture 44" descr="Text&#10;&#10;Description automatically generated"/>
+                    <pic:cNvPicPr/>
+                  </pic:nvPicPr>
+                  <pic:blipFill>
+                    <a:blip r:embed="rId47"/>
+                    <a:stretch>
+                      <a:fillRect/>
+                    </a:stretch>
+                  </pic:blipFill>
+                  <pic:spPr>
+                    <a:xfrm>
+                      <a:off x="0" y="0"/>
+                      <a:ext cx="4043748" cy="2352857"/>
+                    </a:xfrm>
+                    <a:prstGeom prst="rect">
+                      <a:avLst/>
+                    </a:prstGeom>
+                  </pic:spPr>
+                </pic:pic>
+              </a:graphicData>
+            </a:graphic>
+          </wp:inline>
+        </w:drawing>
+      </w:r>
+    </w:p>
+    <w:p>
+      <w:pPr>
+        <w:rPr>
+          <w:lang w:val="en-US"/>
+        </w:rPr>
+      </w:pPr>
+      <w:r>
+        <w:rPr>
+          <w:lang w:val="en-US"/>
+        </w:rPr>
+        <w:t xml:space="preserve">35. </w:t>
+      </w:r>
+      <w:r>
+        <w:t>Change the previous so that it also shows those salesman who have not sold anything</w:t>
+      </w:r>
+      <w:r>
+        <w:rPr>
+          <w:lang w:val="en-US"/>
+        </w:rPr>
+        <w:t>.</w:t>
+      </w:r>
+    </w:p>
+    <w:p>
+      <w:pPr>
+        <w:rPr>
+          <w:lang w:val="en-US"/>
+        </w:rPr>
+      </w:pPr>
+      <w:r>
+        <w:rPr>
+          <w:lang w:val="en-US"/>
+        </w:rPr>
+        <w:lastRenderedPageBreak/>
+        <w:drawing>
+          <wp:inline distT="0" distB="0" distL="0" distR="0" wp14:anchorId="1C48B535" wp14:editId="722C2FF5">
+            <wp:extent cx="4221480" cy="2710471"/>
+            <wp:effectExtent l="0" t="0" r="7620" b="0"/>
+            <wp:docPr id="45" name="Picture 45" descr="Text&#10;&#10;Description automatically generated with medium confidence"/>
+            <wp:cNvGraphicFramePr>
+              <a:graphicFrameLocks xmlns:a="http://schemas.openxmlformats.org/drawingml/2006/main" noChangeAspect="1"/>
+            </wp:cNvGraphicFramePr>
+            <a:graphic xmlns:a="http://schemas.openxmlformats.org/drawingml/2006/main">
+              <a:graphicData uri="http://schemas.openxmlformats.org/drawingml/2006/picture">
+                <pic:pic xmlns:pic="http://schemas.openxmlformats.org/drawingml/2006/picture">
+                  <pic:nvPicPr>
+                    <pic:cNvPr id="45" name="Picture 45" descr="Text&#10;&#10;Description automatically generated with medium confidence"/>
+                    <pic:cNvPicPr/>
+                  </pic:nvPicPr>
+                  <pic:blipFill>
+                    <a:blip r:embed="rId48"/>
+                    <a:stretch>
+                      <a:fillRect/>
+                    </a:stretch>
+                  </pic:blipFill>
+                  <pic:spPr>
+                    <a:xfrm>
+                      <a:off x="0" y="0"/>
+                      <a:ext cx="4238116" cy="2721152"/>
+                    </a:xfrm>
+                    <a:prstGeom prst="rect">
+                      <a:avLst/>
+                    </a:prstGeom>
+                  </pic:spPr>
+                </pic:pic>
+              </a:graphicData>
+            </a:graphic>
+          </wp:inline>
+        </w:drawing>
+      </w:r>
+    </w:p>
+    <w:p>
+      <w:pPr>
+        <w:rPr>
+          <w:lang w:val="en-US"/>
+        </w:rPr>
+      </w:pPr>
+      <w:r>
+        <w:rPr>
+          <w:lang w:val="en-US"/>
+        </w:rPr>
+        <w:t xml:space="preserve">36. </w:t>
+      </w:r>
+      <w:r>
+        <w:t>Write a SQL query to find the salesperson(s) and the customer(s) he handle. Return Customer Name, city, Salesman, commission. You need information from salesman and customer tables</w:t>
+      </w:r>
+      <w:r>
+        <w:rPr>
+          <w:lang w:val="en-US"/>
+        </w:rPr>
+        <w:t>.</w:t>
+      </w:r>
+    </w:p>
+    <w:p>
+      <w:pPr>
+        <w:rPr>
+          <w:lang w:val="en-US"/>
+        </w:rPr>
+      </w:pPr>
+      <w:r>
+        <w:rPr>
+          <w:lang w:val="en-US"/>
+        </w:rPr>
+        <w:drawing>
+          <wp:inline distT="0" distB="0" distL="0" distR="0" wp14:anchorId="0E15CA2E" wp14:editId="76663DFC">
+            <wp:extent cx="4320540" cy="2691735"/>
+            <wp:effectExtent l="0" t="0" r="3810" b="0"/>
+            <wp:docPr id="46" name="Picture 46" descr="A picture containing graphical user interface&#10;&#10;Description automatically generated"/>
+            <wp:cNvGraphicFramePr>
+              <a:graphicFrameLocks xmlns:a="http://schemas.openxmlformats.org/drawingml/2006/main" noChangeAspect="1"/>
+            </wp:cNvGraphicFramePr>
+            <a:graphic xmlns:a="http://schemas.openxmlformats.org/drawingml/2006/main">
+              <a:graphicData uri="http://schemas.openxmlformats.org/drawingml/2006/picture">
+                <pic:pic xmlns:pic="http://schemas.openxmlformats.org/drawingml/2006/picture">
+                  <pic:nvPicPr>
+                    <pic:cNvPr id="46" name="Picture 46" descr="A picture containing graphical user interface&#10;&#10;Description automatically generated"/>
+                    <pic:cNvPicPr/>
+                  </pic:nvPicPr>
+                  <pic:blipFill>
+                    <a:blip r:embed="rId49"/>
+                    <a:stretch>
+                      <a:fillRect/>
+                    </a:stretch>
+                  </pic:blipFill>
+                  <pic:spPr>
+                    <a:xfrm>
+                      <a:off x="0" y="0"/>
+                      <a:ext cx="4328227" cy="2696524"/>
+                    </a:xfrm>
+                    <a:prstGeom prst="rect">
+                      <a:avLst/>
+                    </a:prstGeom>
+                  </pic:spPr>
+                </pic:pic>
+              </a:graphicData>
+            </a:graphic>
+          </wp:inline>
+        </w:drawing>
+      </w:r>
+    </w:p>
+    <w:p>
+      <w:pPr>
+        <w:rPr>
+          <w:lang w:val="en-US"/>
+        </w:rPr>
+      </w:pPr>
+      <w:r>
+        <w:rPr>
+          <w:lang w:val="en-US"/>
+        </w:rPr>
+        <w:t xml:space="preserve">37. </w:t>
+      </w:r>
+      <w:r>
+        <w:t>Write a SQL query to find those salespersons do not live in the same city where their customers live and received a commission from the company more than 12%. Return Customer Name, customer city, Salesman, salesman city, commission</w:t>
+      </w:r>
+      <w:r>
+        <w:rPr>
+          <w:lang w:val="en-US"/>
+        </w:rPr>
+        <w:t>.</w:t>
+      </w:r>
+    </w:p>
+    <w:p>
+      <w:pPr>
+        <w:rPr>
+          <w:lang w:val="en-US"/>
+        </w:rPr>
+      </w:pPr>
+      <w:r>
+        <w:rPr>
+          <w:lang w:val="en-US"/>
+        </w:rPr>
+        <w:lastRenderedPageBreak/>
+        <w:drawing>
+          <wp:inline distT="0" distB="0" distL="0" distR="0" wp14:anchorId="44C870FF" wp14:editId="141BE02E">
+            <wp:extent cx="5059680" cy="2235542"/>
+            <wp:effectExtent l="0" t="0" r="7620" b="0"/>
+            <wp:docPr id="47" name="Picture 47" descr="Text&#10;&#10;Description automatically generated"/>
+            <wp:cNvGraphicFramePr>
+              <a:graphicFrameLocks xmlns:a="http://schemas.openxmlformats.org/drawingml/2006/main" noChangeAspect="1"/>
+            </wp:cNvGraphicFramePr>
+            <a:graphic xmlns:a="http://schemas.openxmlformats.org/drawingml/2006/main">
+              <a:graphicData uri="http://schemas.openxmlformats.org/drawingml/2006/picture">
+                <pic:pic xmlns:pic="http://schemas.openxmlformats.org/drawingml/2006/picture">
+                  <pic:nvPicPr>
+                    <pic:cNvPr id="47" name="Picture 47" descr="Text&#10;&#10;Description automatically generated"/>
+                    <pic:cNvPicPr/>
+                  </pic:nvPicPr>
+                  <pic:blipFill>
+                    <a:blip r:embed="rId50"/>
+                    <a:stretch>
+                      <a:fillRect/>
+                    </a:stretch>
+                  </pic:blipFill>
+                  <pic:spPr>
+                    <a:xfrm>
+                      <a:off x="0" y="0"/>
+                      <a:ext cx="5063628" cy="2237286"/>
+                    </a:xfrm>
+                    <a:prstGeom prst="rect">
+                      <a:avLst/>
+                    </a:prstGeom>
+                  </pic:spPr>
+                </pic:pic>
+              </a:graphicData>
+            </a:graphic>
+          </wp:inline>
+        </w:drawing>
+      </w:r>
+    </w:p>
+    <w:p>
+      <w:r>
+        <w:rPr>
+          <w:lang w:val="en-US"/>
+        </w:rPr>
+        <w:t xml:space="preserve">38. </w:t>
+      </w:r>
+      <w:r>
+        <w:t>Find all the orders issued by the salesman 'Paul Adam'. Return ord_no, purch_amt, ord_date, customer_id and salesman_id. You can use subquery or join.</w:t>
+      </w:r>
+    </w:p>
+    <w:p>
+      <w:pPr>
+        <w:rPr>
+          <w:lang w:val="en-US"/>
+        </w:rPr>
+      </w:pPr>
+      <w:r>
+        <w:rPr>
+          <w:lang w:val="en-US"/>
+        </w:rPr>
+        <w:t>Paul Adam doesn’t exist</w:t>
+      </w:r>
+      <w:r>
+        <w:rPr>
+          <w:lang w:val="en-US"/>
+        </w:rPr>
+        <w:t>,</w:t>
+      </w:r>
+      <w:r>
+        <w:rPr>
+          <w:lang w:val="en-US"/>
+        </w:rPr>
+        <w:t xml:space="preserve"> So I used Paul White</w:t>
+      </w:r>
+      <w:r>
+        <w:rPr>
+          <w:lang w:val="en-US"/>
+        </w:rPr>
+        <w:t>.</w:t>
+      </w:r>
+      <w:r>
+        <w:rPr>
+          <w:lang w:val="en-US"/>
+        </w:rPr>
+        <w:t xml:space="preserve"> (See task 10)</w:t>
+      </w:r>
+    </w:p>
+    <w:p>
+      <w:pPr>
+        <w:rPr>
+          <w:lang w:val="en-US"/>
+        </w:rPr>
+      </w:pPr>
+      <w:r>
+        <w:rPr>
+          <w:lang w:val="en-US"/>
+        </w:rPr>
+        <w:t>With join:</w:t>
+      </w:r>
+    </w:p>
+    <w:p>
+      <w:pPr>
+        <w:rPr>
+          <w:lang w:val="en-US"/>
+        </w:rPr>
+      </w:pPr>
+      <w:r>
+        <w:rPr>
+          <w:lang w:val="en-US"/>
+        </w:rPr>
+        <w:drawing>
+          <wp:inline distT="0" distB="0" distL="0" distR="0" wp14:anchorId="71DBCD8B" wp14:editId="06C4E84E">
+            <wp:extent cx="5731510" cy="1123950"/>
+            <wp:effectExtent l="0" t="0" r="2540" b="0"/>
+            <wp:docPr id="48" name="Picture 48" descr="Text&#10;&#10;Description automatically generated"/>
+            <wp:cNvGraphicFramePr>
+              <a:graphicFrameLocks xmlns:a="http://schemas.openxmlformats.org/drawingml/2006/main" noChangeAspect="1"/>
+            </wp:cNvGraphicFramePr>
+            <a:graphic xmlns:a="http://schemas.openxmlformats.org/drawingml/2006/main">
+              <a:graphicData uri="http://schemas.openxmlformats.org/drawingml/2006/picture">
+                <pic:pic xmlns:pic="http://schemas.openxmlformats.org/drawingml/2006/picture">
+                  <pic:nvPicPr>
+                    <pic:cNvPr id="48" name="Picture 48" descr="Text&#10;&#10;Description automatically generated"/>
+                    <pic:cNvPicPr/>
+                  </pic:nvPicPr>
+                  <pic:blipFill>
+                    <a:blip r:embed="rId51"/>
+                    <a:stretch>
+                      <a:fillRect/>
+                    </a:stretch>
+                  </pic:blipFill>
+                  <pic:spPr>
+                    <a:xfrm>
+                      <a:off x="0" y="0"/>
+                      <a:ext cx="5731510" cy="1123950"/>
+                    </a:xfrm>
+                    <a:prstGeom prst="rect">
+                      <a:avLst/>
+                    </a:prstGeom>
+                  </pic:spPr>
+                </pic:pic>
+              </a:graphicData>
+            </a:graphic>
+          </wp:inline>
+        </w:drawing>
+      </w:r>
+    </w:p>
+    <w:p>
+      <w:pPr>
+        <w:rPr>
+          <w:lang w:val="en-US"/>
+        </w:rPr>
+      </w:pPr>
+      <w:r>
+        <w:rPr>
+          <w:lang w:val="en-US"/>
+        </w:rPr>
+        <w:t>With subquery</w:t>
+      </w:r>
+      <w:r>
+        <w:rPr>
+          <w:lang w:val="en-US"/>
+        </w:rPr>
+        <w:t>:</w:t>
+      </w:r>
+    </w:p>
+    <w:p>
+      <w:pPr>
+        <w:rPr>
+          <w:lang w:val="en-US"/>
+        </w:rPr>
+      </w:pPr>
+      <w:r>
+        <w:rPr>
+          <w:lang w:val="en-US"/>
+        </w:rPr>
+        <w:drawing>
+          <wp:inline distT="0" distB="0" distL="0" distR="0" wp14:anchorId="382870CD" wp14:editId="4AF67D83">
+            <wp:extent cx="5731510" cy="940435"/>
+            <wp:effectExtent l="0" t="0" r="2540" b="0"/>
+            <wp:docPr id="49" name="Picture 49" descr="Graphical user interface, text&#10;&#10;Description automatically generated"/>
+            <wp:cNvGraphicFramePr>
+              <a:graphicFrameLocks xmlns:a="http://schemas.openxmlformats.org/drawingml/2006/main" noChangeAspect="1"/>
+            </wp:cNvGraphicFramePr>
+            <a:graphic xmlns:a="http://schemas.openxmlformats.org/drawingml/2006/main">
+              <a:graphicData uri="http://schemas.openxmlformats.org/drawingml/2006/picture">
+                <pic:pic xmlns:pic="http://schemas.openxmlformats.org/drawingml/2006/picture">
+                  <pic:nvPicPr>
+                    <pic:cNvPr id="49" name="Picture 49" descr="Graphical user interface, text&#10;&#10;Description automatically generated"/>
+                    <pic:cNvPicPr/>
+                  </pic:nvPicPr>
+                  <pic:blipFill>
+                    <a:blip r:embed="rId52"/>
+                    <a:stretch>
+                      <a:fillRect/>
+                    </a:stretch>
+                  </pic:blipFill>
+                  <pic:spPr>
+                    <a:xfrm>
+                      <a:off x="0" y="0"/>
+                      <a:ext cx="5731510" cy="940435"/>
+                    </a:xfrm>
+                    <a:prstGeom prst="rect">
+                      <a:avLst/>
+                    </a:prstGeom>
+                  </pic:spPr>
+                </pic:pic>
+              </a:graphicData>
+            </a:graphic>
+          </wp:inline>
+        </w:drawing>
+      </w:r>
+    </w:p>
+    <w:p>
+      <w:r>
+        <w:rPr>
+          <w:lang w:val="en-US"/>
+        </w:rPr>
+        <w:t xml:space="preserve">39. </w:t>
+      </w:r>
+      <w:r>
+        <w:t>Write a SQL query to find all the orders, which are generated by those salespeople, who live in the city of London. Return ord_no, purch_amt, ord_date, customer_id, salesman_id. You can use subquery or join.</w:t>
+      </w:r>
+    </w:p>
+    <w:p>
+      <w:pPr>
+        <w:rPr>
+          <w:lang w:val="en-US"/>
+        </w:rPr>
+      </w:pPr>
+      <w:r>
+        <w:rPr>
+          <w:lang w:val="en-US"/>
+        </w:rPr>
+        <w:t>With join:</w:t>
+      </w:r>
+    </w:p>
+    <w:p>
+      <w:pPr>
+        <w:rPr>
+          <w:lang w:val="en-US"/>
+        </w:rPr>
+      </w:pPr>
+      <w:r>
+        <w:rPr>
+          <w:lang w:val="en-US"/>
+        </w:rPr>
+        <w:drawing>
+          <wp:inline distT="0" distB="0" distL="0" distR="0" wp14:anchorId="19CD26A6" wp14:editId="1A3C696A">
+            <wp:extent cx="5731510" cy="1214755"/>
+            <wp:effectExtent l="0" t="0" r="2540" b="4445"/>
+            <wp:docPr id="50" name="Picture 50" descr="Text&#10;&#10;Description automatically generated"/>
+            <wp:cNvGraphicFramePr>
+              <a:graphicFrameLocks xmlns:a="http://schemas.openxmlformats.org/drawingml/2006/main" noChangeAspect="1"/>
+            </wp:cNvGraphicFramePr>
+            <a:graphic xmlns:a="http://schemas.openxmlformats.org/drawingml/2006/main">
+              <a:graphicData uri="http://schemas.openxmlformats.org/drawingml/2006/picture">
+                <pic:pic xmlns:pic="http://schemas.openxmlformats.org/drawingml/2006/picture">
+                  <pic:nvPicPr>
+                    <pic:cNvPr id="50" name="Picture 50" descr="Text&#10;&#10;Description automatically generated"/>
+                    <pic:cNvPicPr/>
+                  </pic:nvPicPr>
+                  <pic:blipFill>
+                    <a:blip r:embed="rId53"/>
+                    <a:stretch>
+                      <a:fillRect/>
+                    </a:stretch>
+                  </pic:blipFill>
+                  <pic:spPr>
+                    <a:xfrm>
+                      <a:off x="0" y="0"/>
+                      <a:ext cx="5731510" cy="1214755"/>
+                    </a:xfrm>
+                    <a:prstGeom prst="rect">
+                      <a:avLst/>
+                    </a:prstGeom>
+                  </pic:spPr>
+                </pic:pic>
+              </a:graphicData>
+            </a:graphic>
+          </wp:inline>
+        </w:drawing>
+      </w:r>
+    </w:p>
+    <w:p>
+      <w:pPr>
+        <w:rPr>
+          <w:lang w:val="en-US"/>
+        </w:rPr>
+      </w:pPr>
+      <w:r>
+        <w:rPr>
+          <w:lang w:val="en-US"/>
+        </w:rPr>
+        <w:t>With subquery:</w:t>
+      </w:r>
+    </w:p>
+    <w:p>
+      <w:pPr>
+        <w:rPr>
+          <w:lang w:val="en-US"/>
+        </w:rPr>
+      </w:pPr>
+      <w:r>
+        <w:rPr>
+          <w:lang w:val="en-US"/>
+        </w:rPr>
+        <w:lastRenderedPageBreak/>
+        <w:drawing>
+          <wp:inline distT="0" distB="0" distL="0" distR="0" wp14:anchorId="56E9449F" wp14:editId="4E34BD65">
+            <wp:extent cx="5731510" cy="1106805"/>
+            <wp:effectExtent l="0" t="0" r="2540" b="0"/>
+            <wp:docPr id="51" name="Picture 51" descr="Graphical user interface, text&#10;&#10;Description automatically generated"/>
+            <wp:cNvGraphicFramePr>
+              <a:graphicFrameLocks xmlns:a="http://schemas.openxmlformats.org/drawingml/2006/main" noChangeAspect="1"/>
+            </wp:cNvGraphicFramePr>
+            <a:graphic xmlns:a="http://schemas.openxmlformats.org/drawingml/2006/main">
+              <a:graphicData uri="http://schemas.openxmlformats.org/drawingml/2006/picture">
+                <pic:pic xmlns:pic="http://schemas.openxmlformats.org/drawingml/2006/picture">
+                  <pic:nvPicPr>
+                    <pic:cNvPr id="51" name="Picture 51" descr="Graphical user interface, text&#10;&#10;Description automatically generated"/>
+                    <pic:cNvPicPr/>
+                  </pic:nvPicPr>
+                  <pic:blipFill>
+                    <a:blip r:embed="rId54"/>
+                    <a:stretch>
+                      <a:fillRect/>
+                    </a:stretch>
+                  </pic:blipFill>
+                  <pic:spPr>
+                    <a:xfrm>
+                      <a:off x="0" y="0"/>
+                      <a:ext cx="5731510" cy="1106805"/>
+                    </a:xfrm>
+                    <a:prstGeom prst="rect">
+                      <a:avLst/>
+                    </a:prstGeom>
+                  </pic:spPr>
+                </pic:pic>
+              </a:graphicData>
+            </a:graphic>
+          </wp:inline>
+        </w:drawing>
+      </w:r>
     </w:p>
     <w:sectPr>
       <w:pgSz w:w="11906" w:h="16838"/>

</xml_diff>